<commit_message>
update spec fonc + tech
</commit_message>
<xml_diff>
--- a/weathercheckingrpi/doc/Manuscripts/specifications_fonctionnelles_JL_150419v1.docx
+++ b/weathercheckingrpi/doc/Manuscripts/specifications_fonctionnelles_JL_150419v1.docx
@@ -1,44 +1,44 @@
 
 <file path=word/document.xml><?xml version="1.0" encoding="utf-8"?>
-<w:document xmlns:wpc="http://schemas.microsoft.com/office/word/2010/wordprocessingCanvas" xmlns:cx="http://schemas.microsoft.com/office/drawing/2014/chartex" xmlns:cx1="http://schemas.microsoft.com/office/drawing/2015/9/8/chartex" xmlns:cx2="http://schemas.microsoft.com/office/drawing/2015/10/21/chartex" xmlns:cx3="http://schemas.microsoft.com/office/drawing/2016/5/9/chartex" xmlns:cx4="http://schemas.microsoft.com/office/drawing/2016/5/10/chartex" xmlns:cx5="http://schemas.microsoft.com/office/drawing/2016/5/11/chartex" xmlns:cx6="http://schemas.microsoft.com/office/drawing/2016/5/12/chartex" xmlns:cx7="http://schemas.microsoft.com/office/drawing/2016/5/13/chartex" xmlns:cx8="http://schemas.microsoft.com/office/drawing/2016/5/14/chartex" xmlns:mc="http://schemas.openxmlformats.org/markup-compatibility/2006" xmlns:aink="http://schemas.microsoft.com/office/drawing/2016/ink" xmlns:am3d="http://schemas.microsoft.com/office/drawing/2017/model3d" xmlns:o="urn:schemas-microsoft-com:office:office" xmlns:r="http://schemas.openxmlformats.org/officeDocument/2006/relationships" xmlns:m="http://schemas.openxmlformats.org/officeDocument/2006/math" xmlns:v="urn:schemas-microsoft-com:vml" xmlns:wp14="http://schemas.microsoft.com/office/word/2010/wordprocessingDrawing" xmlns:wp="http://schemas.openxmlformats.org/drawingml/2006/wordprocessingDrawing" xmlns:w10="urn:schemas-microsoft-com:office:word" xmlns:w="http://schemas.openxmlformats.org/wordprocessingml/2006/main" xmlns:w14="http://schemas.microsoft.com/office/word/2010/wordml" xmlns:w15="http://schemas.microsoft.com/office/word/2012/wordml" xmlns:w16cid="http://schemas.microsoft.com/office/word/2016/wordml/cid" xmlns:w16se="http://schemas.microsoft.com/office/word/2015/wordml/symex" xmlns:wpg="http://schemas.microsoft.com/office/word/2010/wordprocessingGroup" xmlns:wpi="http://schemas.microsoft.com/office/word/2010/wordprocessingInk" xmlns:wne="http://schemas.microsoft.com/office/word/2006/wordml" xmlns:wps="http://schemas.microsoft.com/office/word/2010/wordprocessingShape" mc:Ignorable="w14 w15 w16se w16cid wp14">
+<w:document xmlns:o="urn:schemas-microsoft-com:office:office" xmlns:r="http://schemas.openxmlformats.org/officeDocument/2006/relationships" xmlns:v="urn:schemas-microsoft-com:vml" xmlns:w="http://schemas.openxmlformats.org/wordprocessingml/2006/main" xmlns:w10="urn:schemas-microsoft-com:office:word" xmlns:wp="http://schemas.openxmlformats.org/drawingml/2006/wordprocessingDrawing" xmlns:wps="http://schemas.microsoft.com/office/word/2010/wordprocessingShape" xmlns:wpg="http://schemas.microsoft.com/office/word/2010/wordprocessingGroup" xmlns:mc="http://schemas.openxmlformats.org/markup-compatibility/2006" xmlns:wp14="http://schemas.microsoft.com/office/word/2010/wordprocessingDrawing" xmlns:w14="http://schemas.microsoft.com/office/word/2010/wordml" mc:Ignorable="w14 wp14">
   <w:body>
     <w:p>
       <w:pPr>
         <w:pStyle w:val="Titre1"/>
-      </w:pPr>
-      <w:r>
-        <w:t>Cahier des charges fonctionnel</w:t>
-      </w:r>
-      <w:r>
-        <w:t xml:space="preserve"> du </w:t>
-      </w:r>
-      <w:r>
-        <w:t>p</w:t>
-      </w:r>
-      <w:r>
-        <w:t xml:space="preserve">rojet </w:t>
-      </w:r>
-      <w:r>
-        <w:t>météo :</w:t>
+        <w:spacing w:before="240" w:after="0"/>
+        <w:rPr/>
+      </w:pPr>
+      <w:r>
+        <w:rPr/>
+        <w:t>Cahier des charges fonctionnel du projet météo :</w:t>
       </w:r>
     </w:p>
     <w:p>
       <w:pPr>
         <w:pStyle w:val="Standard"/>
         <w:jc w:val="both"/>
+        <w:rPr>
+          <w:b/>
+          <w:b/>
+          <w:bCs/>
+          <w:sz w:val="28"/>
+          <w:szCs w:val="28"/>
+        </w:rPr>
+      </w:pPr>
+      <w:r>
         <w:rPr>
           <w:b/>
           <w:bCs/>
           <w:sz w:val="28"/>
           <w:szCs w:val="28"/>
         </w:rPr>
-      </w:pPr>
+      </w:r>
     </w:p>
     <w:p>
       <w:pPr>
         <w:pStyle w:val="Titre2"/>
         <w:rPr>
-          <w:rFonts w:ascii="Liberation Serif" w:eastAsia="Noto Serif CJK SC" w:hAnsi="Liberation Serif" w:cs="Lohit Devanagari"/>
+          <w:rFonts w:ascii="Liberation Serif" w:hAnsi="Liberation Serif" w:eastAsia="Noto Serif CJK SC" w:cs="Lohit Devanagari"/>
           <w:sz w:val="28"/>
           <w:szCs w:val="28"/>
         </w:rPr>
@@ -63,19 +63,7 @@
         <w:rPr>
           <w:bCs/>
         </w:rPr>
-        <w:t>Dans le cadre de la formation AJC nous avons appris à développer des programmes sur des systèmes embarques utilisant le système d’exploitation Linux. Pour valider cet apprentissage un projet regroupant plusieurs personnes a été détermines. Une station météo devra</w:t>
-      </w:r>
-      <w:r>
-        <w:rPr>
-          <w:bCs/>
-        </w:rPr>
-        <w:t xml:space="preserve"> être</w:t>
-      </w:r>
-      <w:r>
-        <w:rPr>
-          <w:bCs/>
-        </w:rPr>
-        <w:t xml:space="preserve"> développer avec des outils dédiés à l’apprentissage.</w:t>
+        <w:t>Dans le cadre de la formation AJC nous avons appris à développer des programmes sur des systèmes embarques utilisant le système d’exploitation Linux. Pour valider cet apprentissage un projet regroupant plusieurs personnes a été détermines. Une station météo devra être développer avec des outils dédiés à l’apprentissage.</w:t>
       </w:r>
     </w:p>
     <w:p>
@@ -86,12 +74,19 @@
           <w:bCs/>
         </w:rPr>
       </w:pPr>
+      <w:r>
+        <w:rPr>
+          <w:bCs/>
+        </w:rPr>
+      </w:r>
     </w:p>
     <w:p>
       <w:pPr>
         <w:pStyle w:val="Titre2"/>
-      </w:pPr>
-      <w:r>
+        <w:rPr/>
+      </w:pPr>
+      <w:r>
+        <w:rPr/>
         <w:t>Objectif du projet</w:t>
       </w:r>
     </w:p>
@@ -99,8 +94,10 @@
       <w:pPr>
         <w:pStyle w:val="Standard"/>
         <w:jc w:val="both"/>
-      </w:pPr>
-      <w:r>
+        <w:rPr/>
+      </w:pPr>
+      <w:r>
+        <w:rPr/>
         <w:t>Nous voulons permettre à un utilisateur de contrôler visuellement les mesures d’humidité, de pression et de température ainsi qu’une prévision météorologique a cours terme. L’interface graphique sera simple mais esthétique et de qualité.</w:t>
       </w:r>
     </w:p>
@@ -108,541 +105,327 @@
       <w:pPr>
         <w:pStyle w:val="Standard"/>
         <w:jc w:val="both"/>
-      </w:pPr>
+        <w:rPr/>
+      </w:pPr>
+      <w:r>
+        <w:rPr/>
+      </w:r>
     </w:p>
     <w:p>
       <w:pPr>
         <w:pStyle w:val="Titre2"/>
-      </w:pPr>
-      <w:r>
+        <w:rPr/>
+      </w:pPr>
+      <w:r>
+        <w:rPr/>
         <w:t>Périmètre</w:t>
       </w:r>
     </w:p>
     <w:p>
-      <w:r>
-        <w:t>Comme il s’agit d’un projet dont le but e</w:t>
-      </w:r>
-      <w:r>
-        <w:t>s</w:t>
-      </w:r>
-      <w:r>
-        <w:t>t l’apprentissage nous nous contenterons de développer le programme pour qu’il soit accessible aux personnes de la formations, formateurs y compris.</w:t>
-      </w:r>
-    </w:p>
-    <w:p/>
+      <w:pPr>
+        <w:pStyle w:val="Normal"/>
+        <w:rPr/>
+      </w:pPr>
+      <w:r>
+        <w:rPr/>
+        <w:t>Comme il s’agit d’un projet dont le but est l’apprentissage nous nous contenterons de développer le programme pour qu’il soit accessible aux personnes de la formations, formateurs y compris.</w:t>
+      </w:r>
+    </w:p>
+    <w:p>
+      <w:pPr>
+        <w:pStyle w:val="Normal"/>
+        <w:rPr/>
+      </w:pPr>
+      <w:r>
+        <w:rPr/>
+      </w:r>
+    </w:p>
     <w:p>
       <w:pPr>
         <w:pStyle w:val="Titre2"/>
-      </w:pPr>
-      <w:r>
+        <w:rPr/>
+      </w:pPr>
+      <w:r>
+        <w:rPr/>
         <w:t>Description fonctionnelle des besoins</w:t>
       </w:r>
     </w:p>
     <w:p>
-      <w:r>
+      <w:pPr>
+        <w:pStyle w:val="Normal"/>
+        <w:rPr/>
+      </w:pPr>
+      <w:r>
+        <w:rPr/>
         <w:t>Afficher les mesures</w:t>
       </w:r>
     </w:p>
     <w:p>
       <w:pPr>
-        <w:pStyle w:val="Paragraphedeliste"/>
+        <w:pStyle w:val="ListParagraph"/>
         <w:numPr>
           <w:ilvl w:val="0"/>
-          <w:numId w:val="3"/>
+          <w:numId w:val="1"/>
         </w:numPr>
-      </w:pPr>
-      <w:r>
+        <w:rPr/>
+      </w:pPr>
+      <w:r>
+        <w:rPr/>
         <w:t>Afficher pression</w:t>
       </w:r>
     </w:p>
     <w:p>
       <w:pPr>
-        <w:pStyle w:val="Paragraphedeliste"/>
+        <w:pStyle w:val="ListParagraph"/>
         <w:numPr>
           <w:ilvl w:val="0"/>
-          <w:numId w:val="3"/>
+          <w:numId w:val="1"/>
         </w:numPr>
-      </w:pPr>
-      <w:r>
-        <w:t xml:space="preserve">Afficher </w:t>
-      </w:r>
-      <w:r>
-        <w:t>température</w:t>
-      </w:r>
-    </w:p>
-    <w:p>
-      <w:pPr>
-        <w:pStyle w:val="Paragraphedeliste"/>
+        <w:rPr/>
+      </w:pPr>
+      <w:r>
+        <w:rPr/>
+        <w:t>Afficher température</w:t>
+      </w:r>
+    </w:p>
+    <w:p>
+      <w:pPr>
+        <w:pStyle w:val="ListParagraph"/>
         <w:numPr>
           <w:ilvl w:val="0"/>
-          <w:numId w:val="3"/>
+          <w:numId w:val="1"/>
         </w:numPr>
-      </w:pPr>
-      <w:r>
-        <w:t>Afficher</w:t>
-      </w:r>
-      <w:r>
-        <w:t xml:space="preserve"> le texte descriptif de la tendance</w:t>
-      </w:r>
-    </w:p>
-    <w:p>
-      <w:pPr>
-        <w:pStyle w:val="Paragraphedeliste"/>
+        <w:rPr/>
+      </w:pPr>
+      <w:r>
+        <w:rPr/>
+        <w:t>Afficher le texte descriptif de la tendance</w:t>
+      </w:r>
+    </w:p>
+    <w:p>
+      <w:pPr>
+        <w:pStyle w:val="ListParagraph"/>
         <w:numPr>
           <w:ilvl w:val="0"/>
-          <w:numId w:val="3"/>
+          <w:numId w:val="1"/>
         </w:numPr>
-      </w:pPr>
-      <w:r>
+        <w:rPr/>
+      </w:pPr>
+      <w:r>
+        <w:rPr/>
         <w:t>Afficher l’icône de la tendance</w:t>
       </w:r>
     </w:p>
     <w:p>
       <w:pPr>
-        <w:pStyle w:val="Paragraphedeliste"/>
+        <w:pStyle w:val="ListParagraph"/>
         <w:numPr>
           <w:ilvl w:val="0"/>
-          <w:numId w:val="3"/>
+          <w:numId w:val="1"/>
         </w:numPr>
-      </w:pPr>
-      <w:r>
+        <w:rPr/>
+      </w:pPr>
+      <w:r>
+        <w:rPr/>
         <w:t>Rafraichir</w:t>
       </w:r>
     </w:p>
     <w:p>
-      <w:r>
+      <w:pPr>
+        <w:pStyle w:val="Normal"/>
+        <w:rPr/>
+      </w:pPr>
+      <w:r>
+        <w:rPr/>
         <w:t>Récupérer les mesures</w:t>
       </w:r>
     </w:p>
     <w:p>
       <w:pPr>
-        <w:pStyle w:val="Paragraphedeliste"/>
+        <w:pStyle w:val="ListParagraph"/>
         <w:numPr>
           <w:ilvl w:val="0"/>
-          <w:numId w:val="4"/>
+          <w:numId w:val="2"/>
         </w:numPr>
-      </w:pPr>
-      <w:r>
+        <w:rPr/>
+      </w:pPr>
+      <w:r>
+        <w:rPr/>
         <w:t>Historiser les mesures toutes les 10 min</w:t>
       </w:r>
     </w:p>
     <w:p>
       <w:pPr>
-        <w:pStyle w:val="Paragraphedeliste"/>
+        <w:pStyle w:val="ListParagraph"/>
         <w:numPr>
           <w:ilvl w:val="0"/>
-          <w:numId w:val="4"/>
+          <w:numId w:val="2"/>
         </w:numPr>
-      </w:pPr>
-      <w:r>
+        <w:rPr/>
+      </w:pPr>
+      <w:r>
+        <w:rPr/>
         <w:t>Récupérer les mesures toutes les 10 s</w:t>
       </w:r>
     </w:p>
     <w:p>
-      <w:r>
-        <w:t xml:space="preserve">Calculer la tendance avec l’algorithme de </w:t>
-      </w:r>
-      <w:proofErr w:type="spellStart"/>
-      <w:r>
-        <w:t>Zambretti</w:t>
-      </w:r>
-      <w:proofErr w:type="spellEnd"/>
-    </w:p>
-    <w:p>
-      <w:r>
+      <w:pPr>
+        <w:pStyle w:val="Normal"/>
+        <w:rPr/>
+      </w:pPr>
+      <w:r>
+        <w:rPr/>
+        <w:t>Calculer la tendance avec l’algorithme de Zambretti</w:t>
+      </w:r>
+    </w:p>
+    <w:p>
+      <w:pPr>
+        <w:pStyle w:val="Normal"/>
+        <w:rPr/>
+      </w:pPr>
+      <w:r>
+        <w:rPr/>
         <w:t>Installer le programme</w:t>
       </w:r>
     </w:p>
-    <w:p/>
+    <w:p>
+      <w:pPr>
+        <w:pStyle w:val="Normal"/>
+        <w:rPr/>
+      </w:pPr>
+      <w:r>
+        <w:rPr/>
+      </w:r>
+    </w:p>
     <w:p>
       <w:pPr>
         <w:pStyle w:val="Titre2"/>
-      </w:pPr>
-      <w:r>
+        <w:rPr/>
+      </w:pPr>
+      <w:r>
+        <w:rPr/>
         <w:t>Les critères d’acceptation des produits</w:t>
       </w:r>
     </w:p>
     <w:p>
-      <w:r>
-        <w:t xml:space="preserve">La version finale du programme sera </w:t>
-      </w:r>
-      <w:r>
-        <w:t>testée</w:t>
-      </w:r>
-      <w:r>
-        <w:t xml:space="preserve"> pour valider sa fiabilité, sa </w:t>
-      </w:r>
-      <w:r>
-        <w:t>précision</w:t>
-      </w:r>
-      <w:r>
-        <w:t>.</w:t>
-      </w:r>
-    </w:p>
-    <w:p>
-      <w:r>
+      <w:pPr>
+        <w:pStyle w:val="Normal"/>
+        <w:rPr/>
+      </w:pPr>
+      <w:r>
+        <w:rPr/>
+        <w:t>La version finale du programme sera testée pour valider sa fiabilité, sa précision.</w:t>
+      </w:r>
+    </w:p>
+    <w:p>
+      <w:pPr>
+        <w:pStyle w:val="Normal"/>
+        <w:rPr/>
+      </w:pPr>
+      <w:r>
+        <w:rPr/>
         <w:t>Le programme sera installer sur un serveur pour le rendre accessible a toutes les personnes de la formations.</w:t>
       </w:r>
     </w:p>
-    <w:p/>
+    <w:p>
+      <w:pPr>
+        <w:pStyle w:val="Normal"/>
+        <w:rPr/>
+      </w:pPr>
+      <w:r>
+        <w:rPr/>
+      </w:r>
+    </w:p>
     <w:p>
       <w:pPr>
         <w:pStyle w:val="Titre2"/>
-      </w:pPr>
-      <w:r>
+        <w:rPr/>
+      </w:pPr>
+      <w:r>
+        <w:rPr/>
         <w:t xml:space="preserve">Les contraintes </w:t>
       </w:r>
     </w:p>
     <w:p>
-      <w:r>
-        <w:t>Il s’agit de notre première gestion de projet. La connaissance élémentaire du développement en C/C++ peut être un frein.</w:t>
-      </w:r>
-      <w:r>
-        <w:t xml:space="preserve"> Le projet doit être termine </w:t>
-      </w:r>
-      <w:r>
-        <w:t>le 26 Avril 2019. Deux pré-soutenances seront réalisées et serviront d’étapes de contrôle de l’avancée du projet. Cependant elles laisseront moins de temps pour le développement du programme.</w:t>
-      </w:r>
-    </w:p>
-    <w:p/>
+      <w:pPr>
+        <w:pStyle w:val="Normal"/>
+        <w:rPr/>
+      </w:pPr>
+      <w:r>
+        <w:rPr/>
+        <w:t xml:space="preserve">Il s’agit de notre première gestion de projet. La connaissance élémentaire du développement en C/C++ peut être un frein. Le projet doit être termine le </w:t>
+      </w:r>
+      <w:r>
+        <w:rPr/>
+        <w:t>30</w:t>
+      </w:r>
+      <w:r>
+        <w:rPr/>
+        <w:t xml:space="preserve"> Avril 2019. Deux pré-soutenances seront réalisées et serviront d’étapes de contrôle de l’avancée du projet. Cependant elles laisseront moins de temps pour le développement du programme.</w:t>
+      </w:r>
+    </w:p>
+    <w:p>
+      <w:pPr>
+        <w:pStyle w:val="Normal"/>
+        <w:rPr/>
+      </w:pPr>
+      <w:r>
+        <w:rPr/>
+      </w:r>
+    </w:p>
     <w:p>
       <w:pPr>
         <w:pStyle w:val="Titre2"/>
-      </w:pPr>
-      <w:r>
+        <w:rPr/>
+      </w:pPr>
+      <w:r>
+        <w:rPr/>
         <w:t>Hypothèses</w:t>
       </w:r>
     </w:p>
     <w:p>
-      <w:r>
-        <w:t>Il pourrait y avoir de nouvelles fonctionnalités pour le traitement des mesures météorologique. Par exemple la c</w:t>
-      </w:r>
-      <w:r>
-        <w:t xml:space="preserve">ollecte de métriques météo, serveur web, </w:t>
-      </w:r>
-      <w:proofErr w:type="spellStart"/>
-      <w:r>
-        <w:t>Prometheus</w:t>
-      </w:r>
-      <w:proofErr w:type="spellEnd"/>
-      <w:r>
-        <w:t xml:space="preserve"> et </w:t>
-      </w:r>
-      <w:proofErr w:type="spellStart"/>
-      <w:r>
-        <w:t>Grafana</w:t>
-      </w:r>
-      <w:proofErr w:type="spellEnd"/>
-      <w:r>
-        <w:t xml:space="preserve">. Si </w:t>
-      </w:r>
-      <w:r>
-        <w:t>les critères essentiels</w:t>
-      </w:r>
-      <w:r>
-        <w:t xml:space="preserve"> du projet sont </w:t>
-      </w:r>
-      <w:r>
-        <w:t>réalisés</w:t>
-      </w:r>
-      <w:r>
-        <w:t xml:space="preserve"> dans les meilleurs délais nous pourrions ajouter les </w:t>
-      </w:r>
-      <w:r>
-        <w:t>fonctionnalités</w:t>
-      </w:r>
-      <w:r>
-        <w:t xml:space="preserve"> que procurent ces deux logiciels </w:t>
-      </w:r>
-      <w:r>
-        <w:t xml:space="preserve">ou d’autres librairies </w:t>
-      </w:r>
-      <w:r>
-        <w:t>à</w:t>
-      </w:r>
-      <w:r>
-        <w:t xml:space="preserve"> notre programme</w:t>
+      <w:pPr>
+        <w:pStyle w:val="Normal"/>
+        <w:rPr/>
+      </w:pPr>
+      <w:r>
+        <w:rPr/>
+        <w:t>Il pourrait y avoir de nouvelles fonctionnalités pour le traitement des mesures météorologique. Par exemple la collecte de métriques météo, serveur web, Prometheus et Grafana. Si les critères essentiels du projet sont réalisés dans les meilleurs délais nous pourrions ajouter les fonctionnalités que procurent ces deux logiciels ou d’autres librairies à notre programme</w:t>
       </w:r>
       <w:bookmarkStart w:id="0" w:name="_GoBack"/>
       <w:bookmarkEnd w:id="0"/>
       <w:r>
-        <w:t>.</w:t>
-      </w:r>
-      <w:r>
-        <w:t xml:space="preserve"> </w:t>
+        <w:rPr/>
+        <w:t xml:space="preserve">. </w:t>
       </w:r>
     </w:p>
     <w:p>
       <w:pPr>
         <w:pStyle w:val="Standard"/>
         <w:jc w:val="both"/>
-      </w:pPr>
+        <w:rPr/>
+      </w:pPr>
+      <w:r>
+        <w:rPr/>
+      </w:r>
     </w:p>
     <w:sectPr>
+      <w:type w:val="nextPage"/>
       <w:pgSz w:w="11906" w:h="16838"/>
-      <w:pgMar w:top="1134" w:right="1134" w:bottom="1134" w:left="1134" w:header="720" w:footer="720" w:gutter="0"/>
-      <w:cols w:space="720"/>
+      <w:pgMar w:left="1134" w:right="1134" w:header="0" w:top="1134" w:footer="0" w:bottom="1134" w:gutter="0"/>
+      <w:pgNumType w:fmt="decimal"/>
+      <w:formProt w:val="false"/>
+      <w:textDirection w:val="lrTb"/>
+      <w:docGrid w:type="default" w:linePitch="100" w:charSpace="0"/>
     </w:sectPr>
   </w:body>
 </w:document>
 </file>
 
-<file path=word/endnotes.xml><?xml version="1.0" encoding="utf-8"?>
-<w:endnotes xmlns:wpc="http://schemas.microsoft.com/office/word/2010/wordprocessingCanvas" xmlns:cx="http://schemas.microsoft.com/office/drawing/2014/chartex" xmlns:cx1="http://schemas.microsoft.com/office/drawing/2015/9/8/chartex" xmlns:cx2="http://schemas.microsoft.com/office/drawing/2015/10/21/chartex" xmlns:cx3="http://schemas.microsoft.com/office/drawing/2016/5/9/chartex" xmlns:cx4="http://schemas.microsoft.com/office/drawing/2016/5/10/chartex" xmlns:cx5="http://schemas.microsoft.com/office/drawing/2016/5/11/chartex" xmlns:cx6="http://schemas.microsoft.com/office/drawing/2016/5/12/chartex" xmlns:cx7="http://schemas.microsoft.com/office/drawing/2016/5/13/chartex" xmlns:cx8="http://schemas.microsoft.com/office/drawing/2016/5/14/chartex" xmlns:mc="http://schemas.openxmlformats.org/markup-compatibility/2006" xmlns:aink="http://schemas.microsoft.com/office/drawing/2016/ink" xmlns:am3d="http://schemas.microsoft.com/office/drawing/2017/model3d" xmlns:o="urn:schemas-microsoft-com:office:office" xmlns:r="http://schemas.openxmlformats.org/officeDocument/2006/relationships" xmlns:m="http://schemas.openxmlformats.org/officeDocument/2006/math" xmlns:v="urn:schemas-microsoft-com:vml" xmlns:wp14="http://schemas.microsoft.com/office/word/2010/wordprocessingDrawing" xmlns:wp="http://schemas.openxmlformats.org/drawingml/2006/wordprocessingDrawing" xmlns:w10="urn:schemas-microsoft-com:office:word" xmlns:w="http://schemas.openxmlformats.org/wordprocessingml/2006/main" xmlns:w14="http://schemas.microsoft.com/office/word/2010/wordml" xmlns:w15="http://schemas.microsoft.com/office/word/2012/wordml" xmlns:w16cid="http://schemas.microsoft.com/office/word/2016/wordml/cid" xmlns:w16se="http://schemas.microsoft.com/office/word/2015/wordml/symex" xmlns:wpg="http://schemas.microsoft.com/office/word/2010/wordprocessingGroup" xmlns:wpi="http://schemas.microsoft.com/office/word/2010/wordprocessingInk" xmlns:wne="http://schemas.microsoft.com/office/word/2006/wordml" xmlns:wps="http://schemas.microsoft.com/office/word/2010/wordprocessingShape" mc:Ignorable="w14 w15 w16se w16cid wp14">
-  <w:endnote w:type="separator" w:id="-1">
-    <w:p>
-      <w:r>
-        <w:separator/>
-      </w:r>
-    </w:p>
-  </w:endnote>
-  <w:endnote w:type="continuationSeparator" w:id="0">
-    <w:p>
-      <w:r>
-        <w:continuationSeparator/>
-      </w:r>
-    </w:p>
-  </w:endnote>
-</w:endnotes>
-</file>
-
-<file path=word/footnotes.xml><?xml version="1.0" encoding="utf-8"?>
-<w:footnotes xmlns:wpc="http://schemas.microsoft.com/office/word/2010/wordprocessingCanvas" xmlns:cx="http://schemas.microsoft.com/office/drawing/2014/chartex" xmlns:cx1="http://schemas.microsoft.com/office/drawing/2015/9/8/chartex" xmlns:cx2="http://schemas.microsoft.com/office/drawing/2015/10/21/chartex" xmlns:cx3="http://schemas.microsoft.com/office/drawing/2016/5/9/chartex" xmlns:cx4="http://schemas.microsoft.com/office/drawing/2016/5/10/chartex" xmlns:cx5="http://schemas.microsoft.com/office/drawing/2016/5/11/chartex" xmlns:cx6="http://schemas.microsoft.com/office/drawing/2016/5/12/chartex" xmlns:cx7="http://schemas.microsoft.com/office/drawing/2016/5/13/chartex" xmlns:cx8="http://schemas.microsoft.com/office/drawing/2016/5/14/chartex" xmlns:mc="http://schemas.openxmlformats.org/markup-compatibility/2006" xmlns:aink="http://schemas.microsoft.com/office/drawing/2016/ink" xmlns:am3d="http://schemas.microsoft.com/office/drawing/2017/model3d" xmlns:o="urn:schemas-microsoft-com:office:office" xmlns:r="http://schemas.openxmlformats.org/officeDocument/2006/relationships" xmlns:m="http://schemas.openxmlformats.org/officeDocument/2006/math" xmlns:v="urn:schemas-microsoft-com:vml" xmlns:wp14="http://schemas.microsoft.com/office/word/2010/wordprocessingDrawing" xmlns:wp="http://schemas.openxmlformats.org/drawingml/2006/wordprocessingDrawing" xmlns:w10="urn:schemas-microsoft-com:office:word" xmlns:w="http://schemas.openxmlformats.org/wordprocessingml/2006/main" xmlns:w14="http://schemas.microsoft.com/office/word/2010/wordml" xmlns:w15="http://schemas.microsoft.com/office/word/2012/wordml" xmlns:w16cid="http://schemas.microsoft.com/office/word/2016/wordml/cid" xmlns:w16se="http://schemas.microsoft.com/office/word/2015/wordml/symex" xmlns:wpg="http://schemas.microsoft.com/office/word/2010/wordprocessingGroup" xmlns:wpi="http://schemas.microsoft.com/office/word/2010/wordprocessingInk" xmlns:wne="http://schemas.microsoft.com/office/word/2006/wordml" xmlns:wps="http://schemas.microsoft.com/office/word/2010/wordprocessingShape" mc:Ignorable="w14 w15 w16se w16cid wp14">
-  <w:footnote w:type="separator" w:id="-1">
-    <w:p>
-      <w:r>
-        <w:rPr>
-          <w:color w:val="000000"/>
-        </w:rPr>
-        <w:separator/>
-      </w:r>
-    </w:p>
-  </w:footnote>
-  <w:footnote w:type="continuationSeparator" w:id="0">
-    <w:p>
-      <w:r>
-        <w:continuationSeparator/>
-      </w:r>
-    </w:p>
-  </w:footnote>
-</w:footnotes>
-</file>
-
 <file path=word/numbering.xml><?xml version="1.0" encoding="utf-8"?>
-<w:numbering xmlns:wpc="http://schemas.microsoft.com/office/word/2010/wordprocessingCanvas" xmlns:cx="http://schemas.microsoft.com/office/drawing/2014/chartex" xmlns:cx1="http://schemas.microsoft.com/office/drawing/2015/9/8/chartex" xmlns:cx2="http://schemas.microsoft.com/office/drawing/2015/10/21/chartex" xmlns:cx3="http://schemas.microsoft.com/office/drawing/2016/5/9/chartex" xmlns:cx4="http://schemas.microsoft.com/office/drawing/2016/5/10/chartex" xmlns:cx5="http://schemas.microsoft.com/office/drawing/2016/5/11/chartex" xmlns:cx6="http://schemas.microsoft.com/office/drawing/2016/5/12/chartex" xmlns:cx7="http://schemas.microsoft.com/office/drawing/2016/5/13/chartex" xmlns:cx8="http://schemas.microsoft.com/office/drawing/2016/5/14/chartex" xmlns:mc="http://schemas.openxmlformats.org/markup-compatibility/2006" xmlns:aink="http://schemas.microsoft.com/office/drawing/2016/ink" xmlns:am3d="http://schemas.microsoft.com/office/drawing/2017/model3d" xmlns:o="urn:schemas-microsoft-com:office:office" xmlns:r="http://schemas.openxmlformats.org/officeDocument/2006/relationships" xmlns:m="http://schemas.openxmlformats.org/officeDocument/2006/math" xmlns:v="urn:schemas-microsoft-com:vml" xmlns:wp14="http://schemas.microsoft.com/office/word/2010/wordprocessingDrawing" xmlns:wp="http://schemas.openxmlformats.org/drawingml/2006/wordprocessingDrawing" xmlns:w10="urn:schemas-microsoft-com:office:word" xmlns:w="http://schemas.openxmlformats.org/wordprocessingml/2006/main" xmlns:w14="http://schemas.microsoft.com/office/word/2010/wordml" xmlns:w15="http://schemas.microsoft.com/office/word/2012/wordml" xmlns:w16cid="http://schemas.microsoft.com/office/word/2016/wordml/cid" xmlns:w16se="http://schemas.microsoft.com/office/word/2015/wordml/symex" xmlns:wpg="http://schemas.microsoft.com/office/word/2010/wordprocessingGroup" xmlns:wpi="http://schemas.microsoft.com/office/word/2010/wordprocessingInk" xmlns:wne="http://schemas.microsoft.com/office/word/2006/wordml" xmlns:wps="http://schemas.microsoft.com/office/word/2010/wordprocessingShape" mc:Ignorable="w14 w15 w16se w16cid wp14">
-  <w:abstractNum w:abstractNumId="0" w15:restartNumberingAfterBreak="0">
-    <w:nsid w:val="210B5A4C"/>
-    <w:multiLevelType w:val="multilevel"/>
-    <w:tmpl w:val="C07CD3F0"/>
+<w:numbering xmlns:w="http://schemas.openxmlformats.org/wordprocessingml/2006/main" xmlns:o="urn:schemas-microsoft-com:office:office" xmlns:r="http://schemas.openxmlformats.org/officeDocument/2006/relationships" xmlns:v="urn:schemas-microsoft-com:vml">
+  <w:abstractNum w:abstractNumId="1">
     <w:lvl w:ilvl="0">
-      <w:numFmt w:val="bullet"/>
-      <w:lvlText w:val="•"/>
-      <w:lvlJc w:val="left"/>
-      <w:pPr>
-        <w:ind w:left="720" w:hanging="360"/>
-      </w:pPr>
-      <w:rPr>
-        <w:rFonts w:ascii="OpenSymbol" w:eastAsia="OpenSymbol" w:hAnsi="OpenSymbol" w:cs="OpenSymbol"/>
-      </w:rPr>
-    </w:lvl>
-    <w:lvl w:ilvl="1">
-      <w:numFmt w:val="bullet"/>
-      <w:lvlText w:val="◦"/>
-      <w:lvlJc w:val="left"/>
-      <w:pPr>
-        <w:ind w:left="1080" w:hanging="360"/>
-      </w:pPr>
-      <w:rPr>
-        <w:rFonts w:ascii="OpenSymbol" w:eastAsia="OpenSymbol" w:hAnsi="OpenSymbol" w:cs="OpenSymbol"/>
-      </w:rPr>
-    </w:lvl>
-    <w:lvl w:ilvl="2">
-      <w:numFmt w:val="bullet"/>
-      <w:lvlText w:val="▪"/>
-      <w:lvlJc w:val="left"/>
-      <w:pPr>
-        <w:ind w:left="1440" w:hanging="360"/>
-      </w:pPr>
-      <w:rPr>
-        <w:rFonts w:ascii="OpenSymbol" w:eastAsia="OpenSymbol" w:hAnsi="OpenSymbol" w:cs="OpenSymbol"/>
-      </w:rPr>
-    </w:lvl>
-    <w:lvl w:ilvl="3">
-      <w:numFmt w:val="bullet"/>
-      <w:lvlText w:val="•"/>
-      <w:lvlJc w:val="left"/>
-      <w:pPr>
-        <w:ind w:left="1800" w:hanging="360"/>
-      </w:pPr>
-      <w:rPr>
-        <w:rFonts w:ascii="OpenSymbol" w:eastAsia="OpenSymbol" w:hAnsi="OpenSymbol" w:cs="OpenSymbol"/>
-      </w:rPr>
-    </w:lvl>
-    <w:lvl w:ilvl="4">
-      <w:numFmt w:val="bullet"/>
-      <w:lvlText w:val="◦"/>
-      <w:lvlJc w:val="left"/>
-      <w:pPr>
-        <w:ind w:left="2160" w:hanging="360"/>
-      </w:pPr>
-      <w:rPr>
-        <w:rFonts w:ascii="OpenSymbol" w:eastAsia="OpenSymbol" w:hAnsi="OpenSymbol" w:cs="OpenSymbol"/>
-      </w:rPr>
-    </w:lvl>
-    <w:lvl w:ilvl="5">
-      <w:numFmt w:val="bullet"/>
-      <w:lvlText w:val="▪"/>
-      <w:lvlJc w:val="left"/>
-      <w:pPr>
-        <w:ind w:left="2520" w:hanging="360"/>
-      </w:pPr>
-      <w:rPr>
-        <w:rFonts w:ascii="OpenSymbol" w:eastAsia="OpenSymbol" w:hAnsi="OpenSymbol" w:cs="OpenSymbol"/>
-      </w:rPr>
-    </w:lvl>
-    <w:lvl w:ilvl="6">
-      <w:numFmt w:val="bullet"/>
-      <w:lvlText w:val="•"/>
-      <w:lvlJc w:val="left"/>
-      <w:pPr>
-        <w:ind w:left="2880" w:hanging="360"/>
-      </w:pPr>
-      <w:rPr>
-        <w:rFonts w:ascii="OpenSymbol" w:eastAsia="OpenSymbol" w:hAnsi="OpenSymbol" w:cs="OpenSymbol"/>
-      </w:rPr>
-    </w:lvl>
-    <w:lvl w:ilvl="7">
-      <w:numFmt w:val="bullet"/>
-      <w:lvlText w:val="◦"/>
-      <w:lvlJc w:val="left"/>
-      <w:pPr>
-        <w:ind w:left="3240" w:hanging="360"/>
-      </w:pPr>
-      <w:rPr>
-        <w:rFonts w:ascii="OpenSymbol" w:eastAsia="OpenSymbol" w:hAnsi="OpenSymbol" w:cs="OpenSymbol"/>
-      </w:rPr>
-    </w:lvl>
-    <w:lvl w:ilvl="8">
-      <w:numFmt w:val="bullet"/>
-      <w:lvlText w:val="▪"/>
-      <w:lvlJc w:val="left"/>
-      <w:pPr>
-        <w:ind w:left="3600" w:hanging="360"/>
-      </w:pPr>
-      <w:rPr>
-        <w:rFonts w:ascii="OpenSymbol" w:eastAsia="OpenSymbol" w:hAnsi="OpenSymbol" w:cs="OpenSymbol"/>
-      </w:rPr>
-    </w:lvl>
-  </w:abstractNum>
-  <w:abstractNum w:abstractNumId="1" w15:restartNumberingAfterBreak="0">
-    <w:nsid w:val="4A560F7E"/>
-    <w:multiLevelType w:val="multilevel"/>
-    <w:tmpl w:val="FBAEDA90"/>
-    <w:lvl w:ilvl="0">
-      <w:numFmt w:val="bullet"/>
-      <w:lvlText w:val="•"/>
-      <w:lvlJc w:val="left"/>
-      <w:pPr>
-        <w:ind w:left="720" w:hanging="360"/>
-      </w:pPr>
-      <w:rPr>
-        <w:rFonts w:ascii="OpenSymbol" w:eastAsia="OpenSymbol" w:hAnsi="OpenSymbol" w:cs="OpenSymbol"/>
-      </w:rPr>
-    </w:lvl>
-    <w:lvl w:ilvl="1">
-      <w:numFmt w:val="bullet"/>
-      <w:lvlText w:val="•"/>
-      <w:lvlJc w:val="left"/>
-      <w:pPr>
-        <w:ind w:left="1080" w:hanging="360"/>
-      </w:pPr>
-      <w:rPr>
-        <w:rFonts w:ascii="OpenSymbol" w:eastAsia="OpenSymbol" w:hAnsi="OpenSymbol" w:cs="OpenSymbol"/>
-      </w:rPr>
-    </w:lvl>
-    <w:lvl w:ilvl="2">
-      <w:numFmt w:val="bullet"/>
-      <w:lvlText w:val="•"/>
-      <w:lvlJc w:val="left"/>
-      <w:pPr>
-        <w:ind w:left="1440" w:hanging="360"/>
-      </w:pPr>
-      <w:rPr>
-        <w:rFonts w:ascii="OpenSymbol" w:eastAsia="OpenSymbol" w:hAnsi="OpenSymbol" w:cs="OpenSymbol"/>
-      </w:rPr>
-    </w:lvl>
-    <w:lvl w:ilvl="3">
-      <w:numFmt w:val="bullet"/>
-      <w:lvlText w:val="•"/>
-      <w:lvlJc w:val="left"/>
-      <w:pPr>
-        <w:ind w:left="1800" w:hanging="360"/>
-      </w:pPr>
-      <w:rPr>
-        <w:rFonts w:ascii="OpenSymbol" w:eastAsia="OpenSymbol" w:hAnsi="OpenSymbol" w:cs="OpenSymbol"/>
-      </w:rPr>
-    </w:lvl>
-    <w:lvl w:ilvl="4">
-      <w:numFmt w:val="bullet"/>
-      <w:lvlText w:val="•"/>
-      <w:lvlJc w:val="left"/>
-      <w:pPr>
-        <w:ind w:left="2160" w:hanging="360"/>
-      </w:pPr>
-      <w:rPr>
-        <w:rFonts w:ascii="OpenSymbol" w:eastAsia="OpenSymbol" w:hAnsi="OpenSymbol" w:cs="OpenSymbol"/>
-      </w:rPr>
-    </w:lvl>
-    <w:lvl w:ilvl="5">
-      <w:numFmt w:val="bullet"/>
-      <w:lvlText w:val="•"/>
-      <w:lvlJc w:val="left"/>
-      <w:pPr>
-        <w:ind w:left="2520" w:hanging="360"/>
-      </w:pPr>
-      <w:rPr>
-        <w:rFonts w:ascii="OpenSymbol" w:eastAsia="OpenSymbol" w:hAnsi="OpenSymbol" w:cs="OpenSymbol"/>
-      </w:rPr>
-    </w:lvl>
-    <w:lvl w:ilvl="6">
-      <w:numFmt w:val="bullet"/>
-      <w:lvlText w:val="•"/>
-      <w:lvlJc w:val="left"/>
-      <w:pPr>
-        <w:ind w:left="2880" w:hanging="360"/>
-      </w:pPr>
-      <w:rPr>
-        <w:rFonts w:ascii="OpenSymbol" w:eastAsia="OpenSymbol" w:hAnsi="OpenSymbol" w:cs="OpenSymbol"/>
-      </w:rPr>
-    </w:lvl>
-    <w:lvl w:ilvl="7">
-      <w:numFmt w:val="bullet"/>
-      <w:lvlText w:val="•"/>
-      <w:lvlJc w:val="left"/>
-      <w:pPr>
-        <w:ind w:left="3240" w:hanging="360"/>
-      </w:pPr>
-      <w:rPr>
-        <w:rFonts w:ascii="OpenSymbol" w:eastAsia="OpenSymbol" w:hAnsi="OpenSymbol" w:cs="OpenSymbol"/>
-      </w:rPr>
-    </w:lvl>
-    <w:lvl w:ilvl="8">
-      <w:numFmt w:val="bullet"/>
-      <w:lvlText w:val="•"/>
-      <w:lvlJc w:val="left"/>
-      <w:pPr>
-        <w:ind w:left="3600" w:hanging="360"/>
-      </w:pPr>
-      <w:rPr>
-        <w:rFonts w:ascii="OpenSymbol" w:eastAsia="OpenSymbol" w:hAnsi="OpenSymbol" w:cs="OpenSymbol"/>
-      </w:rPr>
-    </w:lvl>
-  </w:abstractNum>
-  <w:abstractNum w:abstractNumId="2" w15:restartNumberingAfterBreak="0">
-    <w:nsid w:val="75FD4B0B"/>
-    <w:multiLevelType w:val="hybridMultilevel"/>
-    <w:tmpl w:val="503450F6"/>
-    <w:lvl w:ilvl="0" w:tplc="04090001">
       <w:start w:val="1"/>
       <w:numFmt w:val="bullet"/>
       <w:lvlText w:val=""/>
@@ -651,10 +434,10 @@
         <w:ind w:left="720" w:hanging="360"/>
       </w:pPr>
       <w:rPr>
-        <w:rFonts w:ascii="Symbol" w:hAnsi="Symbol" w:hint="default"/>
+        <w:rFonts w:ascii="Symbol" w:hAnsi="Symbol" w:cs="Symbol" w:hint="default"/>
       </w:rPr>
     </w:lvl>
-    <w:lvl w:ilvl="1" w:tplc="04090003" w:tentative="1">
+    <w:lvl w:ilvl="1">
       <w:start w:val="1"/>
       <w:numFmt w:val="bullet"/>
       <w:lvlText w:val="o"/>
@@ -664,9 +447,10 @@
       </w:pPr>
       <w:rPr>
         <w:rFonts w:ascii="Courier New" w:hAnsi="Courier New" w:cs="Courier New" w:hint="default"/>
+        <w:rFonts w:cs="Courier New"/>
       </w:rPr>
     </w:lvl>
-    <w:lvl w:ilvl="2" w:tplc="04090005" w:tentative="1">
+    <w:lvl w:ilvl="2">
       <w:start w:val="1"/>
       <w:numFmt w:val="bullet"/>
       <w:lvlText w:val=""/>
@@ -675,10 +459,10 @@
         <w:ind w:left="2160" w:hanging="360"/>
       </w:pPr>
       <w:rPr>
-        <w:rFonts w:ascii="Wingdings" w:hAnsi="Wingdings" w:hint="default"/>
+        <w:rFonts w:ascii="Wingdings" w:hAnsi="Wingdings" w:cs="Wingdings" w:hint="default"/>
       </w:rPr>
     </w:lvl>
-    <w:lvl w:ilvl="3" w:tplc="04090001" w:tentative="1">
+    <w:lvl w:ilvl="3">
       <w:start w:val="1"/>
       <w:numFmt w:val="bullet"/>
       <w:lvlText w:val=""/>
@@ -687,10 +471,10 @@
         <w:ind w:left="2880" w:hanging="360"/>
       </w:pPr>
       <w:rPr>
-        <w:rFonts w:ascii="Symbol" w:hAnsi="Symbol" w:hint="default"/>
+        <w:rFonts w:ascii="Symbol" w:hAnsi="Symbol" w:cs="Symbol" w:hint="default"/>
       </w:rPr>
     </w:lvl>
-    <w:lvl w:ilvl="4" w:tplc="04090003" w:tentative="1">
+    <w:lvl w:ilvl="4">
       <w:start w:val="1"/>
       <w:numFmt w:val="bullet"/>
       <w:lvlText w:val="o"/>
@@ -700,9 +484,10 @@
       </w:pPr>
       <w:rPr>
         <w:rFonts w:ascii="Courier New" w:hAnsi="Courier New" w:cs="Courier New" w:hint="default"/>
+        <w:rFonts w:cs="Courier New"/>
       </w:rPr>
     </w:lvl>
-    <w:lvl w:ilvl="5" w:tplc="04090005" w:tentative="1">
+    <w:lvl w:ilvl="5">
       <w:start w:val="1"/>
       <w:numFmt w:val="bullet"/>
       <w:lvlText w:val=""/>
@@ -711,10 +496,10 @@
         <w:ind w:left="4320" w:hanging="360"/>
       </w:pPr>
       <w:rPr>
-        <w:rFonts w:ascii="Wingdings" w:hAnsi="Wingdings" w:hint="default"/>
+        <w:rFonts w:ascii="Wingdings" w:hAnsi="Wingdings" w:cs="Wingdings" w:hint="default"/>
       </w:rPr>
     </w:lvl>
-    <w:lvl w:ilvl="6" w:tplc="04090001" w:tentative="1">
+    <w:lvl w:ilvl="6">
       <w:start w:val="1"/>
       <w:numFmt w:val="bullet"/>
       <w:lvlText w:val=""/>
@@ -723,10 +508,10 @@
         <w:ind w:left="5040" w:hanging="360"/>
       </w:pPr>
       <w:rPr>
-        <w:rFonts w:ascii="Symbol" w:hAnsi="Symbol" w:hint="default"/>
+        <w:rFonts w:ascii="Symbol" w:hAnsi="Symbol" w:cs="Symbol" w:hint="default"/>
       </w:rPr>
     </w:lvl>
-    <w:lvl w:ilvl="7" w:tplc="04090003" w:tentative="1">
+    <w:lvl w:ilvl="7">
       <w:start w:val="1"/>
       <w:numFmt w:val="bullet"/>
       <w:lvlText w:val="o"/>
@@ -736,9 +521,10 @@
       </w:pPr>
       <w:rPr>
         <w:rFonts w:ascii="Courier New" w:hAnsi="Courier New" w:cs="Courier New" w:hint="default"/>
+        <w:rFonts w:cs="Courier New"/>
       </w:rPr>
     </w:lvl>
-    <w:lvl w:ilvl="8" w:tplc="04090005" w:tentative="1">
+    <w:lvl w:ilvl="8">
       <w:start w:val="1"/>
       <w:numFmt w:val="bullet"/>
       <w:lvlText w:val=""/>
@@ -747,15 +533,12 @@
         <w:ind w:left="6480" w:hanging="360"/>
       </w:pPr>
       <w:rPr>
-        <w:rFonts w:ascii="Wingdings" w:hAnsi="Wingdings" w:hint="default"/>
+        <w:rFonts w:ascii="Wingdings" w:hAnsi="Wingdings" w:cs="Wingdings" w:hint="default"/>
       </w:rPr>
     </w:lvl>
   </w:abstractNum>
-  <w:abstractNum w:abstractNumId="3" w15:restartNumberingAfterBreak="0">
-    <w:nsid w:val="795B66E6"/>
-    <w:multiLevelType w:val="hybridMultilevel"/>
-    <w:tmpl w:val="9194887C"/>
-    <w:lvl w:ilvl="0" w:tplc="04090001">
+  <w:abstractNum w:abstractNumId="2">
+    <w:lvl w:ilvl="0">
       <w:start w:val="1"/>
       <w:numFmt w:val="bullet"/>
       <w:lvlText w:val=""/>
@@ -764,10 +547,10 @@
         <w:ind w:left="720" w:hanging="360"/>
       </w:pPr>
       <w:rPr>
-        <w:rFonts w:ascii="Symbol" w:hAnsi="Symbol" w:hint="default"/>
+        <w:rFonts w:ascii="Symbol" w:hAnsi="Symbol" w:cs="Symbol" w:hint="default"/>
       </w:rPr>
     </w:lvl>
-    <w:lvl w:ilvl="1" w:tplc="04090003" w:tentative="1">
+    <w:lvl w:ilvl="1">
       <w:start w:val="1"/>
       <w:numFmt w:val="bullet"/>
       <w:lvlText w:val="o"/>
@@ -777,9 +560,10 @@
       </w:pPr>
       <w:rPr>
         <w:rFonts w:ascii="Courier New" w:hAnsi="Courier New" w:cs="Courier New" w:hint="default"/>
+        <w:rFonts w:cs="Courier New"/>
       </w:rPr>
     </w:lvl>
-    <w:lvl w:ilvl="2" w:tplc="04090005" w:tentative="1">
+    <w:lvl w:ilvl="2">
       <w:start w:val="1"/>
       <w:numFmt w:val="bullet"/>
       <w:lvlText w:val=""/>
@@ -788,10 +572,10 @@
         <w:ind w:left="2160" w:hanging="360"/>
       </w:pPr>
       <w:rPr>
-        <w:rFonts w:ascii="Wingdings" w:hAnsi="Wingdings" w:hint="default"/>
+        <w:rFonts w:ascii="Wingdings" w:hAnsi="Wingdings" w:cs="Wingdings" w:hint="default"/>
       </w:rPr>
     </w:lvl>
-    <w:lvl w:ilvl="3" w:tplc="04090001" w:tentative="1">
+    <w:lvl w:ilvl="3">
       <w:start w:val="1"/>
       <w:numFmt w:val="bullet"/>
       <w:lvlText w:val=""/>
@@ -800,10 +584,10 @@
         <w:ind w:left="2880" w:hanging="360"/>
       </w:pPr>
       <w:rPr>
-        <w:rFonts w:ascii="Symbol" w:hAnsi="Symbol" w:hint="default"/>
+        <w:rFonts w:ascii="Symbol" w:hAnsi="Symbol" w:cs="Symbol" w:hint="default"/>
       </w:rPr>
     </w:lvl>
-    <w:lvl w:ilvl="4" w:tplc="04090003" w:tentative="1">
+    <w:lvl w:ilvl="4">
       <w:start w:val="1"/>
       <w:numFmt w:val="bullet"/>
       <w:lvlText w:val="o"/>
@@ -813,9 +597,10 @@
       </w:pPr>
       <w:rPr>
         <w:rFonts w:ascii="Courier New" w:hAnsi="Courier New" w:cs="Courier New" w:hint="default"/>
+        <w:rFonts w:cs="Courier New"/>
       </w:rPr>
     </w:lvl>
-    <w:lvl w:ilvl="5" w:tplc="04090005" w:tentative="1">
+    <w:lvl w:ilvl="5">
       <w:start w:val="1"/>
       <w:numFmt w:val="bullet"/>
       <w:lvlText w:val=""/>
@@ -824,10 +609,10 @@
         <w:ind w:left="4320" w:hanging="360"/>
       </w:pPr>
       <w:rPr>
-        <w:rFonts w:ascii="Wingdings" w:hAnsi="Wingdings" w:hint="default"/>
+        <w:rFonts w:ascii="Wingdings" w:hAnsi="Wingdings" w:cs="Wingdings" w:hint="default"/>
       </w:rPr>
     </w:lvl>
-    <w:lvl w:ilvl="6" w:tplc="04090001" w:tentative="1">
+    <w:lvl w:ilvl="6">
       <w:start w:val="1"/>
       <w:numFmt w:val="bullet"/>
       <w:lvlText w:val=""/>
@@ -836,10 +621,10 @@
         <w:ind w:left="5040" w:hanging="360"/>
       </w:pPr>
       <w:rPr>
-        <w:rFonts w:ascii="Symbol" w:hAnsi="Symbol" w:hint="default"/>
+        <w:rFonts w:ascii="Symbol" w:hAnsi="Symbol" w:cs="Symbol" w:hint="default"/>
       </w:rPr>
     </w:lvl>
-    <w:lvl w:ilvl="7" w:tplc="04090003" w:tentative="1">
+    <w:lvl w:ilvl="7">
       <w:start w:val="1"/>
       <w:numFmt w:val="bullet"/>
       <w:lvlText w:val="o"/>
@@ -849,9 +634,10 @@
       </w:pPr>
       <w:rPr>
         <w:rFonts w:ascii="Courier New" w:hAnsi="Courier New" w:cs="Courier New" w:hint="default"/>
+        <w:rFonts w:cs="Courier New"/>
       </w:rPr>
     </w:lvl>
-    <w:lvl w:ilvl="8" w:tplc="04090005" w:tentative="1">
+    <w:lvl w:ilvl="8">
       <w:start w:val="1"/>
       <w:numFmt w:val="bullet"/>
       <w:lvlText w:val=""/>
@@ -860,56 +646,141 @@
         <w:ind w:left="6480" w:hanging="360"/>
       </w:pPr>
       <w:rPr>
-        <w:rFonts w:ascii="Wingdings" w:hAnsi="Wingdings" w:hint="default"/>
+        <w:rFonts w:ascii="Wingdings" w:hAnsi="Wingdings" w:cs="Wingdings" w:hint="default"/>
       </w:rPr>
+    </w:lvl>
+  </w:abstractNum>
+  <w:abstractNum w:abstractNumId="3">
+    <w:lvl w:ilvl="0">
+      <w:start w:val="1"/>
+      <w:numFmt w:val="none"/>
+      <w:suff w:val="nothing"/>
+      <w:lvlText w:val=""/>
+      <w:lvlJc w:val="left"/>
+      <w:pPr>
+        <w:ind w:left="0" w:hanging="0"/>
+      </w:pPr>
+    </w:lvl>
+    <w:lvl w:ilvl="1">
+      <w:start w:val="1"/>
+      <w:numFmt w:val="none"/>
+      <w:suff w:val="nothing"/>
+      <w:lvlText w:val=""/>
+      <w:lvlJc w:val="left"/>
+      <w:pPr>
+        <w:ind w:left="0" w:hanging="0"/>
+      </w:pPr>
+    </w:lvl>
+    <w:lvl w:ilvl="2">
+      <w:start w:val="1"/>
+      <w:numFmt w:val="none"/>
+      <w:suff w:val="nothing"/>
+      <w:lvlText w:val=""/>
+      <w:lvlJc w:val="left"/>
+      <w:pPr>
+        <w:ind w:left="0" w:hanging="0"/>
+      </w:pPr>
+    </w:lvl>
+    <w:lvl w:ilvl="3">
+      <w:start w:val="1"/>
+      <w:numFmt w:val="none"/>
+      <w:suff w:val="nothing"/>
+      <w:lvlText w:val=""/>
+      <w:lvlJc w:val="left"/>
+      <w:pPr>
+        <w:ind w:left="0" w:hanging="0"/>
+      </w:pPr>
+    </w:lvl>
+    <w:lvl w:ilvl="4">
+      <w:start w:val="1"/>
+      <w:numFmt w:val="none"/>
+      <w:suff w:val="nothing"/>
+      <w:lvlText w:val=""/>
+      <w:lvlJc w:val="left"/>
+      <w:pPr>
+        <w:ind w:left="0" w:hanging="0"/>
+      </w:pPr>
+    </w:lvl>
+    <w:lvl w:ilvl="5">
+      <w:start w:val="1"/>
+      <w:numFmt w:val="none"/>
+      <w:suff w:val="nothing"/>
+      <w:lvlText w:val=""/>
+      <w:lvlJc w:val="left"/>
+      <w:pPr>
+        <w:ind w:left="0" w:hanging="0"/>
+      </w:pPr>
+    </w:lvl>
+    <w:lvl w:ilvl="6">
+      <w:start w:val="1"/>
+      <w:numFmt w:val="none"/>
+      <w:suff w:val="nothing"/>
+      <w:lvlText w:val=""/>
+      <w:lvlJc w:val="left"/>
+      <w:pPr>
+        <w:ind w:left="0" w:hanging="0"/>
+      </w:pPr>
+    </w:lvl>
+    <w:lvl w:ilvl="7">
+      <w:start w:val="1"/>
+      <w:numFmt w:val="none"/>
+      <w:suff w:val="nothing"/>
+      <w:lvlText w:val=""/>
+      <w:lvlJc w:val="left"/>
+      <w:pPr>
+        <w:ind w:left="0" w:hanging="0"/>
+      </w:pPr>
+    </w:lvl>
+    <w:lvl w:ilvl="8">
+      <w:start w:val="1"/>
+      <w:numFmt w:val="none"/>
+      <w:suff w:val="nothing"/>
+      <w:lvlText w:val=""/>
+      <w:lvlJc w:val="left"/>
+      <w:pPr>
+        <w:ind w:left="0" w:hanging="0"/>
+      </w:pPr>
     </w:lvl>
   </w:abstractNum>
   <w:num w:numId="1">
     <w:abstractNumId w:val="1"/>
   </w:num>
   <w:num w:numId="2">
-    <w:abstractNumId w:val="0"/>
+    <w:abstractNumId w:val="2"/>
   </w:num>
   <w:num w:numId="3">
-    <w:abstractNumId w:val="2"/>
-  </w:num>
-  <w:num w:numId="4">
     <w:abstractNumId w:val="3"/>
   </w:num>
 </w:numbering>
 </file>
 
 <file path=word/styles.xml><?xml version="1.0" encoding="utf-8"?>
-<w:styles xmlns:mc="http://schemas.openxmlformats.org/markup-compatibility/2006" xmlns:r="http://schemas.openxmlformats.org/officeDocument/2006/relationships" xmlns:w="http://schemas.openxmlformats.org/wordprocessingml/2006/main" xmlns:w14="http://schemas.microsoft.com/office/word/2010/wordml" xmlns:w15="http://schemas.microsoft.com/office/word/2012/wordml" xmlns:w16cid="http://schemas.microsoft.com/office/word/2016/wordml/cid" xmlns:w16se="http://schemas.microsoft.com/office/word/2015/wordml/symex" mc:Ignorable="w14 w15 w16se w16cid">
+<w:styles xmlns:w="http://schemas.openxmlformats.org/wordprocessingml/2006/main" xmlns:w14="http://schemas.microsoft.com/office/word/2010/wordml" xmlns:mc="http://schemas.openxmlformats.org/markup-compatibility/2006" mc:Ignorable="w14">
   <w:docDefaults>
     <w:rPrDefault>
       <w:rPr>
-        <w:rFonts w:ascii="Liberation Serif" w:eastAsia="Noto Serif CJK SC" w:hAnsi="Liberation Serif" w:cs="Lohit Devanagari"/>
-        <w:kern w:val="3"/>
+        <w:rFonts w:ascii="Liberation Serif" w:hAnsi="Liberation Serif" w:eastAsia="Noto Serif CJK SC" w:cs="Lohit Devanagari"/>
+        <w:kern w:val="2"/>
         <w:sz w:val="24"/>
         <w:szCs w:val="24"/>
         <w:lang w:val="fr-FR" w:eastAsia="zh-CN" w:bidi="hi-IN"/>
       </w:rPr>
     </w:rPrDefault>
     <w:pPrDefault>
-      <w:pPr>
-        <w:suppressAutoHyphens/>
-        <w:autoSpaceDN w:val="0"/>
-        <w:textAlignment w:val="baseline"/>
-      </w:pPr>
+      <w:pPr/>
     </w:pPrDefault>
   </w:docDefaults>
   <w:latentStyles w:defLockedState="0" w:defUIPriority="99" w:defSemiHidden="0" w:defUnhideWhenUsed="0" w:defQFormat="0" w:count="376">
     <w:lsdException w:name="Normal" w:uiPriority="0" w:qFormat="1"/>
     <w:lsdException w:name="heading 1" w:uiPriority="9" w:qFormat="1"/>
-    <w:lsdException w:name="heading 2" w:semiHidden="1" w:uiPriority="9" w:unhideWhenUsed="1" w:qFormat="1"/>
-    <w:lsdException w:name="heading 3" w:semiHidden="1" w:uiPriority="9" w:unhideWhenUsed="1" w:qFormat="1"/>
-    <w:lsdException w:name="heading 4" w:semiHidden="1" w:uiPriority="9" w:unhideWhenUsed="1" w:qFormat="1"/>
-    <w:lsdException w:name="heading 5" w:semiHidden="1" w:uiPriority="9" w:unhideWhenUsed="1" w:qFormat="1"/>
-    <w:lsdException w:name="heading 6" w:semiHidden="1" w:uiPriority="9" w:unhideWhenUsed="1" w:qFormat="1"/>
-    <w:lsdException w:name="heading 7" w:semiHidden="1" w:uiPriority="9" w:unhideWhenUsed="1" w:qFormat="1"/>
-    <w:lsdException w:name="heading 8" w:semiHidden="1" w:uiPriority="9" w:unhideWhenUsed="1" w:qFormat="1"/>
-    <w:lsdException w:name="heading 9" w:semiHidden="1" w:uiPriority="9" w:unhideWhenUsed="1" w:qFormat="1"/>
+    <w:lsdException w:name="heading 2" w:uiPriority="9" w:semiHidden="1" w:unhideWhenUsed="1" w:qFormat="1"/>
+    <w:lsdException w:name="heading 3" w:uiPriority="9" w:semiHidden="1" w:unhideWhenUsed="1" w:qFormat="1"/>
+    <w:lsdException w:name="heading 4" w:uiPriority="9" w:semiHidden="1" w:unhideWhenUsed="1" w:qFormat="1"/>
+    <w:lsdException w:name="heading 5" w:uiPriority="9" w:semiHidden="1" w:unhideWhenUsed="1" w:qFormat="1"/>
+    <w:lsdException w:name="heading 6" w:uiPriority="9" w:semiHidden="1" w:unhideWhenUsed="1" w:qFormat="1"/>
+    <w:lsdException w:name="heading 7" w:uiPriority="9" w:semiHidden="1" w:unhideWhenUsed="1" w:qFormat="1"/>
+    <w:lsdException w:name="heading 8" w:uiPriority="9" w:semiHidden="1" w:unhideWhenUsed="1" w:qFormat="1"/>
+    <w:lsdException w:name="heading 9" w:uiPriority="9" w:semiHidden="1" w:unhideWhenUsed="1" w:qFormat="1"/>
     <w:lsdException w:name="index 1" w:semiHidden="1" w:unhideWhenUsed="1"/>
     <w:lsdException w:name="index 2" w:semiHidden="1" w:unhideWhenUsed="1"/>
     <w:lsdException w:name="index 3" w:semiHidden="1" w:unhideWhenUsed="1"/>
@@ -919,22 +790,22 @@
     <w:lsdException w:name="index 7" w:semiHidden="1" w:unhideWhenUsed="1"/>
     <w:lsdException w:name="index 8" w:semiHidden="1" w:unhideWhenUsed="1"/>
     <w:lsdException w:name="index 9" w:semiHidden="1" w:unhideWhenUsed="1"/>
-    <w:lsdException w:name="toc 1" w:semiHidden="1" w:uiPriority="39" w:unhideWhenUsed="1"/>
-    <w:lsdException w:name="toc 2" w:semiHidden="1" w:uiPriority="39" w:unhideWhenUsed="1"/>
-    <w:lsdException w:name="toc 3" w:semiHidden="1" w:uiPriority="39" w:unhideWhenUsed="1"/>
-    <w:lsdException w:name="toc 4" w:semiHidden="1" w:uiPriority="39" w:unhideWhenUsed="1"/>
-    <w:lsdException w:name="toc 5" w:semiHidden="1" w:uiPriority="39" w:unhideWhenUsed="1"/>
-    <w:lsdException w:name="toc 6" w:semiHidden="1" w:uiPriority="39" w:unhideWhenUsed="1"/>
-    <w:lsdException w:name="toc 7" w:semiHidden="1" w:uiPriority="39" w:unhideWhenUsed="1"/>
-    <w:lsdException w:name="toc 8" w:semiHidden="1" w:uiPriority="39" w:unhideWhenUsed="1"/>
-    <w:lsdException w:name="toc 9" w:semiHidden="1" w:uiPriority="39" w:unhideWhenUsed="1"/>
+    <w:lsdException w:name="toc 1" w:uiPriority="39" w:semiHidden="1" w:unhideWhenUsed="1"/>
+    <w:lsdException w:name="toc 2" w:uiPriority="39" w:semiHidden="1" w:unhideWhenUsed="1"/>
+    <w:lsdException w:name="toc 3" w:uiPriority="39" w:semiHidden="1" w:unhideWhenUsed="1"/>
+    <w:lsdException w:name="toc 4" w:uiPriority="39" w:semiHidden="1" w:unhideWhenUsed="1"/>
+    <w:lsdException w:name="toc 5" w:uiPriority="39" w:semiHidden="1" w:unhideWhenUsed="1"/>
+    <w:lsdException w:name="toc 6" w:uiPriority="39" w:semiHidden="1" w:unhideWhenUsed="1"/>
+    <w:lsdException w:name="toc 7" w:uiPriority="39" w:semiHidden="1" w:unhideWhenUsed="1"/>
+    <w:lsdException w:name="toc 8" w:uiPriority="39" w:semiHidden="1" w:unhideWhenUsed="1"/>
+    <w:lsdException w:name="toc 9" w:uiPriority="39" w:semiHidden="1" w:unhideWhenUsed="1"/>
     <w:lsdException w:name="Normal Indent" w:semiHidden="1" w:unhideWhenUsed="1"/>
     <w:lsdException w:name="footnote text" w:semiHidden="1" w:unhideWhenUsed="1"/>
     <w:lsdException w:name="annotation text" w:semiHidden="1" w:unhideWhenUsed="1"/>
     <w:lsdException w:name="header" w:semiHidden="1" w:unhideWhenUsed="1"/>
     <w:lsdException w:name="footer" w:semiHidden="1" w:unhideWhenUsed="1"/>
     <w:lsdException w:name="index heading" w:semiHidden="1" w:unhideWhenUsed="1"/>
-    <w:lsdException w:name="caption" w:semiHidden="1" w:uiPriority="35" w:unhideWhenUsed="1" w:qFormat="1"/>
+    <w:lsdException w:name="caption" w:uiPriority="35" w:semiHidden="1" w:unhideWhenUsed="1" w:qFormat="1"/>
     <w:lsdException w:name="table of figures" w:semiHidden="1" w:unhideWhenUsed="1"/>
     <w:lsdException w:name="envelope address" w:semiHidden="1" w:unhideWhenUsed="1"/>
     <w:lsdException w:name="envelope return" w:semiHidden="1" w:unhideWhenUsed="1"/>
@@ -965,7 +836,7 @@
     <w:lsdException w:name="Title" w:uiPriority="10" w:qFormat="1"/>
     <w:lsdException w:name="Closing" w:semiHidden="1" w:unhideWhenUsed="1"/>
     <w:lsdException w:name="Signature" w:semiHidden="1" w:unhideWhenUsed="1"/>
-    <w:lsdException w:name="Default Paragraph Font" w:semiHidden="1" w:uiPriority="1" w:unhideWhenUsed="1"/>
+    <w:lsdException w:name="Default Paragraph Font" w:uiPriority="1" w:semiHidden="1" w:unhideWhenUsed="1"/>
     <w:lsdException w:name="Body Text" w:semiHidden="1" w:unhideWhenUsed="1"/>
     <w:lsdException w:name="Body Text Indent" w:semiHidden="1" w:unhideWhenUsed="1"/>
     <w:lsdException w:name="List Continue" w:semiHidden="1" w:unhideWhenUsed="1"/>
@@ -1165,8 +1036,8 @@
     <w:lsdException w:name="Subtle Reference" w:uiPriority="31" w:qFormat="1"/>
     <w:lsdException w:name="Intense Reference" w:uiPriority="32" w:qFormat="1"/>
     <w:lsdException w:name="Book Title" w:uiPriority="33" w:qFormat="1"/>
-    <w:lsdException w:name="Bibliography" w:semiHidden="1" w:uiPriority="37" w:unhideWhenUsed="1"/>
-    <w:lsdException w:name="TOC Heading" w:semiHidden="1" w:uiPriority="39" w:unhideWhenUsed="1" w:qFormat="1"/>
+    <w:lsdException w:name="Bibliography" w:uiPriority="37" w:semiHidden="1" w:unhideWhenUsed="1"/>
+    <w:lsdException w:name="TOC Heading" w:uiPriority="39" w:semiHidden="1" w:unhideWhenUsed="1" w:qFormat="1"/>
     <w:lsdException w:name="Plain Table 1" w:uiPriority="41"/>
     <w:lsdException w:name="Plain Table 2" w:uiPriority="42"/>
     <w:lsdException w:name="Plain Table 3" w:uiPriority="43"/>
@@ -1277,69 +1148,83 @@
     <w:lsdException w:name="Unresolved Mention" w:semiHidden="1" w:unhideWhenUsed="1"/>
     <w:lsdException w:name="Smart Link" w:semiHidden="1" w:unhideWhenUsed="1"/>
   </w:latentStyles>
-  <w:style w:type="paragraph" w:default="1" w:styleId="Normal">
+  <w:style w:type="paragraph" w:styleId="Normal" w:default="1">
     <w:name w:val="Normal"/>
     <w:qFormat/>
+    <w:pPr>
+      <w:widowControl/>
+      <w:suppressAutoHyphens w:val="true"/>
+      <w:bidi w:val="0"/>
+      <w:jc w:val="left"/>
+      <w:textAlignment w:val="baseline"/>
+    </w:pPr>
+    <w:rPr>
+      <w:rFonts w:ascii="Liberation Serif" w:hAnsi="Liberation Serif" w:eastAsia="Noto Serif CJK SC" w:cs="Lohit Devanagari"/>
+      <w:color w:val="auto"/>
+      <w:kern w:val="2"/>
+      <w:sz w:val="24"/>
+      <w:szCs w:val="24"/>
+      <w:lang w:val="fr-FR" w:eastAsia="zh-CN" w:bidi="hi-IN"/>
+    </w:rPr>
   </w:style>
   <w:style w:type="paragraph" w:styleId="Titre1">
-    <w:name w:val="heading 1"/>
+    <w:name w:val="Heading 1"/>
     <w:basedOn w:val="Normal"/>
     <w:next w:val="Normal"/>
     <w:link w:val="Titre1Car"/>
     <w:uiPriority w:val="9"/>
     <w:qFormat/>
-    <w:rsid w:val="00493CC1"/>
+    <w:rsid w:val="00493cc1"/>
     <w:pPr>
-      <w:keepNext/>
+      <w:keepNext w:val="true"/>
       <w:keepLines/>
-      <w:spacing w:before="240"/>
+      <w:spacing w:before="240" w:after="0"/>
       <w:outlineLvl w:val="0"/>
     </w:pPr>
     <w:rPr>
-      <w:rFonts w:asciiTheme="majorHAnsi" w:eastAsiaTheme="majorEastAsia" w:hAnsiTheme="majorHAnsi" w:cs="Mangal"/>
-      <w:color w:val="2F5496" w:themeColor="accent1" w:themeShade="BF"/>
+      <w:rFonts w:ascii="Calibri Light" w:hAnsi="Calibri Light" w:eastAsia="" w:cs="Mangal" w:asciiTheme="majorHAnsi" w:eastAsiaTheme="majorEastAsia" w:hAnsiTheme="majorHAnsi"/>
+      <w:color w:val="2F5496" w:themeColor="accent1" w:themeShade="bf"/>
       <w:sz w:val="32"/>
       <w:szCs w:val="29"/>
     </w:rPr>
   </w:style>
   <w:style w:type="paragraph" w:styleId="Titre2">
-    <w:name w:val="heading 2"/>
+    <w:name w:val="Heading 2"/>
     <w:basedOn w:val="Normal"/>
     <w:next w:val="Normal"/>
     <w:link w:val="Titre2Car"/>
     <w:uiPriority w:val="9"/>
     <w:unhideWhenUsed/>
     <w:qFormat/>
-    <w:rsid w:val="00493CC1"/>
+    <w:rsid w:val="00493cc1"/>
     <w:pPr>
-      <w:keepNext/>
+      <w:keepNext w:val="true"/>
       <w:keepLines/>
-      <w:spacing w:before="40"/>
+      <w:spacing w:before="40" w:after="0"/>
       <w:outlineLvl w:val="1"/>
     </w:pPr>
     <w:rPr>
-      <w:rFonts w:asciiTheme="majorHAnsi" w:eastAsiaTheme="majorEastAsia" w:hAnsiTheme="majorHAnsi" w:cs="Mangal"/>
-      <w:color w:val="2F5496" w:themeColor="accent1" w:themeShade="BF"/>
+      <w:rFonts w:ascii="Calibri Light" w:hAnsi="Calibri Light" w:eastAsia="" w:cs="Mangal" w:asciiTheme="majorHAnsi" w:eastAsiaTheme="majorEastAsia" w:hAnsiTheme="majorHAnsi"/>
+      <w:color w:val="2F5496" w:themeColor="accent1" w:themeShade="bf"/>
       <w:sz w:val="26"/>
       <w:szCs w:val="23"/>
     </w:rPr>
   </w:style>
   <w:style w:type="paragraph" w:styleId="Titre3">
-    <w:name w:val="heading 3"/>
+    <w:name w:val="Heading 3"/>
     <w:basedOn w:val="Normal"/>
     <w:link w:val="Titre3Car"/>
     <w:uiPriority w:val="9"/>
     <w:qFormat/>
-    <w:rsid w:val="0016331F"/>
+    <w:rsid w:val="0016331f"/>
     <w:pPr>
-      <w:suppressAutoHyphens w:val="0"/>
-      <w:autoSpaceDN/>
-      <w:spacing w:before="100" w:beforeAutospacing="1" w:after="100" w:afterAutospacing="1"/>
+      <w:suppressAutoHyphens w:val="false"/>
+      <w:spacing w:beforeAutospacing="1" w:afterAutospacing="1"/>
       <w:textAlignment w:val="auto"/>
       <w:outlineLvl w:val="2"/>
     </w:pPr>
     <w:rPr>
-      <w:rFonts w:ascii="Times New Roman" w:eastAsia="Times New Roman" w:hAnsi="Times New Roman" w:cs="Times New Roman"/>
+      <w:rFonts w:ascii="Times New Roman" w:hAnsi="Times New Roman" w:eastAsia="Times New Roman" w:cs="Times New Roman"/>
       <w:b/>
       <w:bCs/>
       <w:kern w:val="0"/>
@@ -1348,11 +1233,422 @@
       <w:lang w:val="en-US" w:eastAsia="en-US" w:bidi="ar-SA"/>
     </w:rPr>
   </w:style>
-  <w:style w:type="character" w:default="1" w:styleId="Policepardfaut">
+  <w:style w:type="character" w:styleId="DefaultParagraphFont" w:default="1">
     <w:name w:val="Default Paragraph Font"/>
     <w:uiPriority w:val="1"/>
     <w:semiHidden/>
     <w:unhideWhenUsed/>
+    <w:qFormat/>
+    <w:rPr/>
+  </w:style>
+  <w:style w:type="character" w:styleId="Internetlink" w:customStyle="1">
+    <w:name w:val="Internet link"/>
+    <w:qFormat/>
+    <w:rPr>
+      <w:color w:val="000080"/>
+      <w:u w:val="single"/>
+    </w:rPr>
+  </w:style>
+  <w:style w:type="character" w:styleId="Puces" w:customStyle="1">
+    <w:name w:val="Puces"/>
+    <w:qFormat/>
+    <w:rPr>
+      <w:rFonts w:ascii="OpenSymbol" w:hAnsi="OpenSymbol" w:eastAsia="OpenSymbol" w:cs="OpenSymbol"/>
+    </w:rPr>
+  </w:style>
+  <w:style w:type="character" w:styleId="TextedebullesCar" w:customStyle="1">
+    <w:name w:val="Texte de bulles Car"/>
+    <w:basedOn w:val="DefaultParagraphFont"/>
+    <w:link w:val="Textedebulles"/>
+    <w:uiPriority w:val="99"/>
+    <w:semiHidden/>
+    <w:qFormat/>
+    <w:rsid w:val="00580864"/>
+    <w:rPr>
+      <w:rFonts w:ascii="Segoe UI" w:hAnsi="Segoe UI" w:cs="Mangal"/>
+      <w:sz w:val="18"/>
+      <w:szCs w:val="16"/>
+    </w:rPr>
+  </w:style>
+  <w:style w:type="character" w:styleId="Titre3Car" w:customStyle="1">
+    <w:name w:val="Titre 3 Car"/>
+    <w:basedOn w:val="DefaultParagraphFont"/>
+    <w:link w:val="Titre3"/>
+    <w:uiPriority w:val="9"/>
+    <w:qFormat/>
+    <w:rsid w:val="0016331f"/>
+    <w:rPr>
+      <w:rFonts w:ascii="Times New Roman" w:hAnsi="Times New Roman" w:eastAsia="Times New Roman" w:cs="Times New Roman"/>
+      <w:b/>
+      <w:bCs/>
+      <w:kern w:val="0"/>
+      <w:sz w:val="27"/>
+      <w:szCs w:val="27"/>
+      <w:lang w:val="en-US" w:eastAsia="en-US" w:bidi="ar-SA"/>
+    </w:rPr>
+  </w:style>
+  <w:style w:type="character" w:styleId="Titre2Car" w:customStyle="1">
+    <w:name w:val="Titre 2 Car"/>
+    <w:basedOn w:val="DefaultParagraphFont"/>
+    <w:link w:val="Titre2"/>
+    <w:uiPriority w:val="9"/>
+    <w:qFormat/>
+    <w:rsid w:val="00493cc1"/>
+    <w:rPr>
+      <w:rFonts w:ascii="Calibri Light" w:hAnsi="Calibri Light" w:eastAsia="" w:cs="Mangal" w:asciiTheme="majorHAnsi" w:eastAsiaTheme="majorEastAsia" w:hAnsiTheme="majorHAnsi"/>
+      <w:color w:val="2F5496" w:themeColor="accent1" w:themeShade="bf"/>
+      <w:sz w:val="26"/>
+      <w:szCs w:val="23"/>
+    </w:rPr>
+  </w:style>
+  <w:style w:type="character" w:styleId="Titre1Car" w:customStyle="1">
+    <w:name w:val="Titre 1 Car"/>
+    <w:basedOn w:val="DefaultParagraphFont"/>
+    <w:link w:val="Titre1"/>
+    <w:uiPriority w:val="9"/>
+    <w:qFormat/>
+    <w:rsid w:val="00493cc1"/>
+    <w:rPr>
+      <w:rFonts w:ascii="Calibri Light" w:hAnsi="Calibri Light" w:eastAsia="" w:cs="Mangal" w:asciiTheme="majorHAnsi" w:eastAsiaTheme="majorEastAsia" w:hAnsiTheme="majorHAnsi"/>
+      <w:color w:val="2F5496" w:themeColor="accent1" w:themeShade="bf"/>
+      <w:sz w:val="32"/>
+      <w:szCs w:val="29"/>
+    </w:rPr>
+  </w:style>
+  <w:style w:type="character" w:styleId="ListLabel1">
+    <w:name w:val="ListLabel 1"/>
+    <w:qFormat/>
+    <w:rPr>
+      <w:rFonts w:eastAsia="OpenSymbol" w:cs="OpenSymbol"/>
+    </w:rPr>
+  </w:style>
+  <w:style w:type="character" w:styleId="ListLabel2">
+    <w:name w:val="ListLabel 2"/>
+    <w:qFormat/>
+    <w:rPr>
+      <w:rFonts w:eastAsia="OpenSymbol" w:cs="OpenSymbol"/>
+    </w:rPr>
+  </w:style>
+  <w:style w:type="character" w:styleId="ListLabel3">
+    <w:name w:val="ListLabel 3"/>
+    <w:qFormat/>
+    <w:rPr>
+      <w:rFonts w:eastAsia="OpenSymbol" w:cs="OpenSymbol"/>
+    </w:rPr>
+  </w:style>
+  <w:style w:type="character" w:styleId="ListLabel4">
+    <w:name w:val="ListLabel 4"/>
+    <w:qFormat/>
+    <w:rPr>
+      <w:rFonts w:eastAsia="OpenSymbol" w:cs="OpenSymbol"/>
+    </w:rPr>
+  </w:style>
+  <w:style w:type="character" w:styleId="ListLabel5">
+    <w:name w:val="ListLabel 5"/>
+    <w:qFormat/>
+    <w:rPr>
+      <w:rFonts w:eastAsia="OpenSymbol" w:cs="OpenSymbol"/>
+    </w:rPr>
+  </w:style>
+  <w:style w:type="character" w:styleId="ListLabel6">
+    <w:name w:val="ListLabel 6"/>
+    <w:qFormat/>
+    <w:rPr>
+      <w:rFonts w:eastAsia="OpenSymbol" w:cs="OpenSymbol"/>
+    </w:rPr>
+  </w:style>
+  <w:style w:type="character" w:styleId="ListLabel7">
+    <w:name w:val="ListLabel 7"/>
+    <w:qFormat/>
+    <w:rPr>
+      <w:rFonts w:eastAsia="OpenSymbol" w:cs="OpenSymbol"/>
+    </w:rPr>
+  </w:style>
+  <w:style w:type="character" w:styleId="ListLabel8">
+    <w:name w:val="ListLabel 8"/>
+    <w:qFormat/>
+    <w:rPr>
+      <w:rFonts w:eastAsia="OpenSymbol" w:cs="OpenSymbol"/>
+    </w:rPr>
+  </w:style>
+  <w:style w:type="character" w:styleId="ListLabel9">
+    <w:name w:val="ListLabel 9"/>
+    <w:qFormat/>
+    <w:rPr>
+      <w:rFonts w:eastAsia="OpenSymbol" w:cs="OpenSymbol"/>
+    </w:rPr>
+  </w:style>
+  <w:style w:type="character" w:styleId="ListLabel10">
+    <w:name w:val="ListLabel 10"/>
+    <w:qFormat/>
+    <w:rPr>
+      <w:rFonts w:eastAsia="OpenSymbol" w:cs="OpenSymbol"/>
+    </w:rPr>
+  </w:style>
+  <w:style w:type="character" w:styleId="ListLabel11">
+    <w:name w:val="ListLabel 11"/>
+    <w:qFormat/>
+    <w:rPr>
+      <w:rFonts w:eastAsia="OpenSymbol" w:cs="OpenSymbol"/>
+    </w:rPr>
+  </w:style>
+  <w:style w:type="character" w:styleId="ListLabel12">
+    <w:name w:val="ListLabel 12"/>
+    <w:qFormat/>
+    <w:rPr>
+      <w:rFonts w:eastAsia="OpenSymbol" w:cs="OpenSymbol"/>
+    </w:rPr>
+  </w:style>
+  <w:style w:type="character" w:styleId="ListLabel13">
+    <w:name w:val="ListLabel 13"/>
+    <w:qFormat/>
+    <w:rPr>
+      <w:rFonts w:eastAsia="OpenSymbol" w:cs="OpenSymbol"/>
+    </w:rPr>
+  </w:style>
+  <w:style w:type="character" w:styleId="ListLabel14">
+    <w:name w:val="ListLabel 14"/>
+    <w:qFormat/>
+    <w:rPr>
+      <w:rFonts w:eastAsia="OpenSymbol" w:cs="OpenSymbol"/>
+    </w:rPr>
+  </w:style>
+  <w:style w:type="character" w:styleId="ListLabel15">
+    <w:name w:val="ListLabel 15"/>
+    <w:qFormat/>
+    <w:rPr>
+      <w:rFonts w:eastAsia="OpenSymbol" w:cs="OpenSymbol"/>
+    </w:rPr>
+  </w:style>
+  <w:style w:type="character" w:styleId="ListLabel16">
+    <w:name w:val="ListLabel 16"/>
+    <w:qFormat/>
+    <w:rPr>
+      <w:rFonts w:eastAsia="OpenSymbol" w:cs="OpenSymbol"/>
+    </w:rPr>
+  </w:style>
+  <w:style w:type="character" w:styleId="ListLabel17">
+    <w:name w:val="ListLabel 17"/>
+    <w:qFormat/>
+    <w:rPr>
+      <w:rFonts w:eastAsia="OpenSymbol" w:cs="OpenSymbol"/>
+    </w:rPr>
+  </w:style>
+  <w:style w:type="character" w:styleId="ListLabel18">
+    <w:name w:val="ListLabel 18"/>
+    <w:qFormat/>
+    <w:rPr>
+      <w:rFonts w:eastAsia="OpenSymbol" w:cs="OpenSymbol"/>
+    </w:rPr>
+  </w:style>
+  <w:style w:type="character" w:styleId="ListLabel19">
+    <w:name w:val="ListLabel 19"/>
+    <w:qFormat/>
+    <w:rPr>
+      <w:rFonts w:cs="Courier New"/>
+    </w:rPr>
+  </w:style>
+  <w:style w:type="character" w:styleId="ListLabel20">
+    <w:name w:val="ListLabel 20"/>
+    <w:qFormat/>
+    <w:rPr>
+      <w:rFonts w:cs="Courier New"/>
+    </w:rPr>
+  </w:style>
+  <w:style w:type="character" w:styleId="ListLabel21">
+    <w:name w:val="ListLabel 21"/>
+    <w:qFormat/>
+    <w:rPr>
+      <w:rFonts w:cs="Courier New"/>
+    </w:rPr>
+  </w:style>
+  <w:style w:type="character" w:styleId="ListLabel22">
+    <w:name w:val="ListLabel 22"/>
+    <w:qFormat/>
+    <w:rPr>
+      <w:rFonts w:cs="Courier New"/>
+    </w:rPr>
+  </w:style>
+  <w:style w:type="character" w:styleId="ListLabel23">
+    <w:name w:val="ListLabel 23"/>
+    <w:qFormat/>
+    <w:rPr>
+      <w:rFonts w:cs="Courier New"/>
+    </w:rPr>
+  </w:style>
+  <w:style w:type="character" w:styleId="ListLabel24">
+    <w:name w:val="ListLabel 24"/>
+    <w:qFormat/>
+    <w:rPr>
+      <w:rFonts w:cs="Courier New"/>
+    </w:rPr>
+  </w:style>
+  <w:style w:type="paragraph" w:styleId="Titre" w:customStyle="1">
+    <w:name w:val="Titre"/>
+    <w:basedOn w:val="Standard"/>
+    <w:next w:val="Textbody"/>
+    <w:qFormat/>
+    <w:pPr>
+      <w:keepNext w:val="true"/>
+      <w:spacing w:before="240" w:after="120"/>
+    </w:pPr>
+    <w:rPr>
+      <w:rFonts w:ascii="Liberation Sans" w:hAnsi="Liberation Sans" w:eastAsia="Noto Sans CJK SC Regular"/>
+      <w:sz w:val="28"/>
+      <w:szCs w:val="28"/>
+    </w:rPr>
+  </w:style>
+  <w:style w:type="paragraph" w:styleId="Corpsdetexte">
+    <w:name w:val="Body Text"/>
+    <w:basedOn w:val="Normal"/>
+    <w:pPr>
+      <w:spacing w:lineRule="auto" w:line="276" w:before="0" w:after="140"/>
+    </w:pPr>
+    <w:rPr/>
+  </w:style>
+  <w:style w:type="paragraph" w:styleId="Liste">
+    <w:name w:val="List"/>
+    <w:basedOn w:val="Textbody"/>
+    <w:pPr/>
+    <w:rPr/>
+  </w:style>
+  <w:style w:type="paragraph" w:styleId="Lgende">
+    <w:name w:val="Caption"/>
+    <w:basedOn w:val="Normal"/>
+    <w:qFormat/>
+    <w:pPr>
+      <w:suppressLineNumbers/>
+      <w:spacing w:before="120" w:after="120"/>
+    </w:pPr>
+    <w:rPr>
+      <w:rFonts w:cs="Lohit Devanagari"/>
+      <w:i/>
+      <w:iCs/>
+      <w:sz w:val="24"/>
+      <w:szCs w:val="24"/>
+    </w:rPr>
+  </w:style>
+  <w:style w:type="paragraph" w:styleId="Index" w:customStyle="1">
+    <w:name w:val="Index"/>
+    <w:basedOn w:val="Standard"/>
+    <w:qFormat/>
+    <w:pPr>
+      <w:suppressLineNumbers/>
+    </w:pPr>
+    <w:rPr/>
+  </w:style>
+  <w:style w:type="paragraph" w:styleId="Standard" w:customStyle="1">
+    <w:name w:val="Standard"/>
+    <w:qFormat/>
+    <w:pPr>
+      <w:widowControl/>
+      <w:bidi w:val="0"/>
+      <w:jc w:val="left"/>
+    </w:pPr>
+    <w:rPr>
+      <w:rFonts w:ascii="Liberation Serif" w:hAnsi="Liberation Serif" w:eastAsia="Noto Serif CJK SC" w:cs="Lohit Devanagari"/>
+      <w:color w:val="auto"/>
+      <w:kern w:val="2"/>
+      <w:sz w:val="24"/>
+      <w:szCs w:val="24"/>
+      <w:lang w:val="fr-FR" w:eastAsia="zh-CN" w:bidi="hi-IN"/>
+    </w:rPr>
+  </w:style>
+  <w:style w:type="paragraph" w:styleId="Textbody" w:customStyle="1">
+    <w:name w:val="Text body"/>
+    <w:basedOn w:val="Standard"/>
+    <w:qFormat/>
+    <w:pPr>
+      <w:spacing w:lineRule="auto" w:line="276" w:before="0" w:after="140"/>
+    </w:pPr>
+    <w:rPr/>
+  </w:style>
+  <w:style w:type="paragraph" w:styleId="Caption">
+    <w:name w:val="caption"/>
+    <w:basedOn w:val="Standard"/>
+    <w:qFormat/>
+    <w:pPr>
+      <w:suppressLineNumbers/>
+      <w:spacing w:before="120" w:after="120"/>
+    </w:pPr>
+    <w:rPr>
+      <w:i/>
+      <w:iCs/>
+    </w:rPr>
+  </w:style>
+  <w:style w:type="paragraph" w:styleId="Contenudetableau" w:customStyle="1">
+    <w:name w:val="Contenu de tableau"/>
+    <w:basedOn w:val="Standard"/>
+    <w:qFormat/>
+    <w:pPr>
+      <w:suppressLineNumbers/>
+    </w:pPr>
+    <w:rPr/>
+  </w:style>
+  <w:style w:type="paragraph" w:styleId="Titredetableau" w:customStyle="1">
+    <w:name w:val="Titre de tableau"/>
+    <w:basedOn w:val="Contenudetableau"/>
+    <w:qFormat/>
+    <w:pPr>
+      <w:jc w:val="center"/>
+    </w:pPr>
+    <w:rPr>
+      <w:b/>
+      <w:bCs/>
+    </w:rPr>
+  </w:style>
+  <w:style w:type="paragraph" w:styleId="Figure" w:customStyle="1">
+    <w:name w:val="Figure"/>
+    <w:basedOn w:val="Caption"/>
+    <w:qFormat/>
+    <w:pPr/>
+    <w:rPr/>
+  </w:style>
+  <w:style w:type="paragraph" w:styleId="Contenudecadre" w:customStyle="1">
+    <w:name w:val="Contenu de cadre"/>
+    <w:basedOn w:val="Standard"/>
+    <w:qFormat/>
+    <w:pPr/>
+    <w:rPr/>
+  </w:style>
+  <w:style w:type="paragraph" w:styleId="BalloonText">
+    <w:name w:val="Balloon Text"/>
+    <w:basedOn w:val="Normal"/>
+    <w:link w:val="TextedebullesCar"/>
+    <w:uiPriority w:val="99"/>
+    <w:semiHidden/>
+    <w:unhideWhenUsed/>
+    <w:qFormat/>
+    <w:rsid w:val="00580864"/>
+    <w:pPr/>
+    <w:rPr>
+      <w:rFonts w:ascii="Segoe UI" w:hAnsi="Segoe UI" w:cs="Mangal"/>
+      <w:sz w:val="18"/>
+      <w:szCs w:val="16"/>
+    </w:rPr>
+  </w:style>
+  <w:style w:type="paragraph" w:styleId="ListParagraph">
+    <w:name w:val="List Paragraph"/>
+    <w:basedOn w:val="Normal"/>
+    <w:uiPriority w:val="34"/>
+    <w:qFormat/>
+    <w:rsid w:val="00f510b7"/>
+    <w:pPr>
+      <w:spacing w:before="0" w:after="0"/>
+      <w:ind w:left="720" w:hanging="0"/>
+      <w:contextualSpacing/>
+    </w:pPr>
+    <w:rPr>
+      <w:rFonts w:cs="Mangal"/>
+      <w:szCs w:val="21"/>
+    </w:rPr>
+  </w:style>
+  <w:style w:type="numbering" w:styleId="NoList" w:default="1">
+    <w:name w:val="No List"/>
+    <w:uiPriority w:val="99"/>
+    <w:semiHidden/>
+    <w:unhideWhenUsed/>
+    <w:qFormat/>
   </w:style>
   <w:style w:type="table" w:default="1" w:styleId="TableauNormal">
     <w:name w:val="Normal Table"/>
@@ -1368,182 +1664,6 @@
         <w:right w:w="108" w:type="dxa"/>
       </w:tblCellMar>
     </w:tblPr>
-  </w:style>
-  <w:style w:type="numbering" w:default="1" w:styleId="Aucuneliste">
-    <w:name w:val="No List"/>
-    <w:uiPriority w:val="99"/>
-    <w:semiHidden/>
-    <w:unhideWhenUsed/>
-  </w:style>
-  <w:style w:type="paragraph" w:customStyle="1" w:styleId="Standard">
-    <w:name w:val="Standard"/>
-  </w:style>
-  <w:style w:type="paragraph" w:customStyle="1" w:styleId="Heading">
-    <w:name w:val="Heading"/>
-    <w:basedOn w:val="Standard"/>
-    <w:next w:val="Textbody"/>
-    <w:pPr>
-      <w:keepNext/>
-      <w:spacing w:before="240" w:after="120"/>
-    </w:pPr>
-    <w:rPr>
-      <w:rFonts w:ascii="Liberation Sans" w:eastAsia="Noto Sans CJK SC Regular" w:hAnsi="Liberation Sans"/>
-      <w:sz w:val="28"/>
-      <w:szCs w:val="28"/>
-    </w:rPr>
-  </w:style>
-  <w:style w:type="paragraph" w:customStyle="1" w:styleId="Textbody">
-    <w:name w:val="Text body"/>
-    <w:basedOn w:val="Standard"/>
-    <w:pPr>
-      <w:spacing w:after="140" w:line="276" w:lineRule="auto"/>
-    </w:pPr>
-  </w:style>
-  <w:style w:type="paragraph" w:styleId="Liste">
-    <w:name w:val="List"/>
-    <w:basedOn w:val="Textbody"/>
-  </w:style>
-  <w:style w:type="paragraph" w:styleId="Lgende">
-    <w:name w:val="caption"/>
-    <w:basedOn w:val="Standard"/>
-    <w:pPr>
-      <w:suppressLineNumbers/>
-      <w:spacing w:before="120" w:after="120"/>
-    </w:pPr>
-    <w:rPr>
-      <w:i/>
-      <w:iCs/>
-    </w:rPr>
-  </w:style>
-  <w:style w:type="paragraph" w:customStyle="1" w:styleId="Index">
-    <w:name w:val="Index"/>
-    <w:basedOn w:val="Standard"/>
-    <w:pPr>
-      <w:suppressLineNumbers/>
-    </w:pPr>
-  </w:style>
-  <w:style w:type="paragraph" w:customStyle="1" w:styleId="TableContents">
-    <w:name w:val="Table Contents"/>
-    <w:basedOn w:val="Standard"/>
-    <w:pPr>
-      <w:suppressLineNumbers/>
-    </w:pPr>
-  </w:style>
-  <w:style w:type="paragraph" w:customStyle="1" w:styleId="TableHeading">
-    <w:name w:val="Table Heading"/>
-    <w:basedOn w:val="TableContents"/>
-    <w:pPr>
-      <w:jc w:val="center"/>
-    </w:pPr>
-    <w:rPr>
-      <w:b/>
-      <w:bCs/>
-    </w:rPr>
-  </w:style>
-  <w:style w:type="paragraph" w:customStyle="1" w:styleId="Figure">
-    <w:name w:val="Figure"/>
-    <w:basedOn w:val="Lgende"/>
-  </w:style>
-  <w:style w:type="paragraph" w:customStyle="1" w:styleId="Framecontents">
-    <w:name w:val="Frame contents"/>
-    <w:basedOn w:val="Standard"/>
-  </w:style>
-  <w:style w:type="character" w:customStyle="1" w:styleId="Internetlink">
-    <w:name w:val="Internet link"/>
-    <w:rPr>
-      <w:color w:val="000080"/>
-      <w:u w:val="single"/>
-    </w:rPr>
-  </w:style>
-  <w:style w:type="character" w:customStyle="1" w:styleId="BulletSymbols">
-    <w:name w:val="Bullet Symbols"/>
-    <w:rPr>
-      <w:rFonts w:ascii="OpenSymbol" w:eastAsia="OpenSymbol" w:hAnsi="OpenSymbol" w:cs="OpenSymbol"/>
-    </w:rPr>
-  </w:style>
-  <w:style w:type="paragraph" w:styleId="Textedebulles">
-    <w:name w:val="Balloon Text"/>
-    <w:basedOn w:val="Normal"/>
-    <w:link w:val="TextedebullesCar"/>
-    <w:uiPriority w:val="99"/>
-    <w:semiHidden/>
-    <w:unhideWhenUsed/>
-    <w:rsid w:val="00580864"/>
-    <w:rPr>
-      <w:rFonts w:ascii="Segoe UI" w:hAnsi="Segoe UI" w:cs="Mangal"/>
-      <w:sz w:val="18"/>
-      <w:szCs w:val="16"/>
-    </w:rPr>
-  </w:style>
-  <w:style w:type="character" w:customStyle="1" w:styleId="TextedebullesCar">
-    <w:name w:val="Texte de bulles Car"/>
-    <w:basedOn w:val="Policepardfaut"/>
-    <w:link w:val="Textedebulles"/>
-    <w:uiPriority w:val="99"/>
-    <w:semiHidden/>
-    <w:rsid w:val="00580864"/>
-    <w:rPr>
-      <w:rFonts w:ascii="Segoe UI" w:hAnsi="Segoe UI" w:cs="Mangal"/>
-      <w:sz w:val="18"/>
-      <w:szCs w:val="16"/>
-    </w:rPr>
-  </w:style>
-  <w:style w:type="character" w:customStyle="1" w:styleId="Titre3Car">
-    <w:name w:val="Titre 3 Car"/>
-    <w:basedOn w:val="Policepardfaut"/>
-    <w:link w:val="Titre3"/>
-    <w:uiPriority w:val="9"/>
-    <w:rsid w:val="0016331F"/>
-    <w:rPr>
-      <w:rFonts w:ascii="Times New Roman" w:eastAsia="Times New Roman" w:hAnsi="Times New Roman" w:cs="Times New Roman"/>
-      <w:b/>
-      <w:bCs/>
-      <w:kern w:val="0"/>
-      <w:sz w:val="27"/>
-      <w:szCs w:val="27"/>
-      <w:lang w:val="en-US" w:eastAsia="en-US" w:bidi="ar-SA"/>
-    </w:rPr>
-  </w:style>
-  <w:style w:type="character" w:customStyle="1" w:styleId="Titre2Car">
-    <w:name w:val="Titre 2 Car"/>
-    <w:basedOn w:val="Policepardfaut"/>
-    <w:link w:val="Titre2"/>
-    <w:uiPriority w:val="9"/>
-    <w:rsid w:val="00493CC1"/>
-    <w:rPr>
-      <w:rFonts w:asciiTheme="majorHAnsi" w:eastAsiaTheme="majorEastAsia" w:hAnsiTheme="majorHAnsi" w:cs="Mangal"/>
-      <w:color w:val="2F5496" w:themeColor="accent1" w:themeShade="BF"/>
-      <w:sz w:val="26"/>
-      <w:szCs w:val="23"/>
-    </w:rPr>
-  </w:style>
-  <w:style w:type="character" w:customStyle="1" w:styleId="Titre1Car">
-    <w:name w:val="Titre 1 Car"/>
-    <w:basedOn w:val="Policepardfaut"/>
-    <w:link w:val="Titre1"/>
-    <w:uiPriority w:val="9"/>
-    <w:rsid w:val="00493CC1"/>
-    <w:rPr>
-      <w:rFonts w:asciiTheme="majorHAnsi" w:eastAsiaTheme="majorEastAsia" w:hAnsiTheme="majorHAnsi" w:cs="Mangal"/>
-      <w:color w:val="2F5496" w:themeColor="accent1" w:themeShade="BF"/>
-      <w:sz w:val="32"/>
-      <w:szCs w:val="29"/>
-    </w:rPr>
-  </w:style>
-  <w:style w:type="paragraph" w:styleId="Paragraphedeliste">
-    <w:name w:val="List Paragraph"/>
-    <w:basedOn w:val="Normal"/>
-    <w:uiPriority w:val="34"/>
-    <w:qFormat/>
-    <w:rsid w:val="00F510B7"/>
-    <w:pPr>
-      <w:ind w:left="720"/>
-      <w:contextualSpacing/>
-    </w:pPr>
-    <w:rPr>
-      <w:rFonts w:cs="Mangal"/>
-      <w:szCs w:val="21"/>
-    </w:rPr>
   </w:style>
 </w:styles>
 </file>

</xml_diff>